<commit_message>
Kiber - 1.a tétel hozzáadva
</commit_message>
<xml_diff>
--- a/Kiberbiztonság szakirány/1.a - Határforgalomirányítók védelme.docx
+++ b/Kiberbiztonság szakirány/1.a - Határforgalomirányítók védelme.docx
@@ -1,6 +1,6 @@
 
 <file path=word/document.xml><?xml version="1.0" encoding="utf-8"?>
-<w:document xmlns:wpc="http://schemas.microsoft.com/office/word/2010/wordprocessingCanvas" xmlns:cx="http://schemas.microsoft.com/office/drawing/2014/chartex" xmlns:cx1="http://schemas.microsoft.com/office/drawing/2015/9/8/chartex" xmlns:cx2="http://schemas.microsoft.com/office/drawing/2015/10/21/chartex" xmlns:cx3="http://schemas.microsoft.com/office/drawing/2016/5/9/chartex" xmlns:cx4="http://schemas.microsoft.com/office/drawing/2016/5/10/chartex" xmlns:cx5="http://schemas.microsoft.com/office/drawing/2016/5/11/chartex" xmlns:cx6="http://schemas.microsoft.com/office/drawing/2016/5/12/chartex" xmlns:cx7="http://schemas.microsoft.com/office/drawing/2016/5/13/chartex" xmlns:cx8="http://schemas.microsoft.com/office/drawing/2016/5/14/chartex" xmlns:mc="http://schemas.openxmlformats.org/markup-compatibility/2006" xmlns:aink="http://schemas.microsoft.com/office/drawing/2016/ink" xmlns:am3d="http://schemas.microsoft.com/office/drawing/2017/model3d" xmlns:o="urn:schemas-microsoft-com:office:office" xmlns:oel="http://schemas.microsoft.com/office/2019/extlst" xmlns:r="http://schemas.openxmlformats.org/officeDocument/2006/relationships" xmlns:m="http://schemas.openxmlformats.org/officeDocument/2006/math" xmlns:v="urn:schemas-microsoft-com:vml" xmlns:wp14="http://schemas.microsoft.com/office/word/2010/wordprocessingDrawing" xmlns:wp="http://schemas.openxmlformats.org/drawingml/2006/wordprocessingDrawing" xmlns:w10="urn:schemas-microsoft-com:office:word" xmlns:w="http://schemas.openxmlformats.org/wordprocessingml/2006/main" xmlns:w14="http://schemas.microsoft.com/office/word/2010/wordml" xmlns:w15="http://schemas.microsoft.com/office/word/2012/wordml" xmlns:w16cex="http://schemas.microsoft.com/office/word/2018/wordml/cex" xmlns:w16cid="http://schemas.microsoft.com/office/word/2016/wordml/cid" xmlns:w16="http://schemas.microsoft.com/office/word/2018/wordml" xmlns:w16sdtdh="http://schemas.microsoft.com/office/word/2020/wordml/sdtdatahash" xmlns:w16se="http://schemas.microsoft.com/office/word/2015/wordml/symex" xmlns:wpg="http://schemas.microsoft.com/office/word/2010/wordprocessingGroup" xmlns:wpi="http://schemas.microsoft.com/office/word/2010/wordprocessingInk" xmlns:wne="http://schemas.microsoft.com/office/word/2006/wordml" xmlns:wps="http://schemas.microsoft.com/office/word/2010/wordprocessingShape" mc:Ignorable="w14 w15 w16se w16cid w16 w16cex w16sdtdh wp14">
+<w:document xmlns:wpc="http://schemas.microsoft.com/office/word/2010/wordprocessingCanvas" xmlns:cx="http://schemas.microsoft.com/office/drawing/2014/chartex" xmlns:cx1="http://schemas.microsoft.com/office/drawing/2015/9/8/chartex" xmlns:cx2="http://schemas.microsoft.com/office/drawing/2015/10/21/chartex" xmlns:cx3="http://schemas.microsoft.com/office/drawing/2016/5/9/chartex" xmlns:cx4="http://schemas.microsoft.com/office/drawing/2016/5/10/chartex" xmlns:cx5="http://schemas.microsoft.com/office/drawing/2016/5/11/chartex" xmlns:cx6="http://schemas.microsoft.com/office/drawing/2016/5/12/chartex" xmlns:cx7="http://schemas.microsoft.com/office/drawing/2016/5/13/chartex" xmlns:cx8="http://schemas.microsoft.com/office/drawing/2016/5/14/chartex" xmlns:mc="http://schemas.openxmlformats.org/markup-compatibility/2006" xmlns:aink="http://schemas.microsoft.com/office/drawing/2016/ink" xmlns:am3d="http://schemas.microsoft.com/office/drawing/2017/model3d" xmlns:o="urn:schemas-microsoft-com:office:office" xmlns:oel="http://schemas.microsoft.com/office/2019/extlst" xmlns:r="http://schemas.openxmlformats.org/officeDocument/2006/relationships" xmlns:m="http://schemas.openxmlformats.org/officeDocument/2006/math" xmlns:v="urn:schemas-microsoft-com:vml" xmlns:wp14="http://schemas.microsoft.com/office/word/2010/wordprocessingDrawing" xmlns:wp="http://schemas.openxmlformats.org/drawingml/2006/wordprocessingDrawing" xmlns:w10="urn:schemas-microsoft-com:office:word" xmlns:w="http://schemas.openxmlformats.org/wordprocessingml/2006/main" xmlns:w14="http://schemas.microsoft.com/office/word/2010/wordml" xmlns:w15="http://schemas.microsoft.com/office/word/2012/wordml" xmlns:w16cex="http://schemas.microsoft.com/office/word/2018/wordml/cex" xmlns:w16cid="http://schemas.microsoft.com/office/word/2016/wordml/cid" xmlns:w16="http://schemas.microsoft.com/office/word/2018/wordml" xmlns:w16du="http://schemas.microsoft.com/office/word/2023/wordml/word16du" xmlns:w16sdtdh="http://schemas.microsoft.com/office/word/2020/wordml/sdtdatahash" xmlns:w16se="http://schemas.microsoft.com/office/word/2015/wordml/symex" xmlns:wpg="http://schemas.microsoft.com/office/word/2010/wordprocessingGroup" xmlns:wpi="http://schemas.microsoft.com/office/word/2010/wordprocessingInk" xmlns:wne="http://schemas.microsoft.com/office/word/2006/wordml" xmlns:wps="http://schemas.microsoft.com/office/word/2010/wordprocessingShape" mc:Ignorable="w14 w15 w16se w16cid w16 w16cex w16sdtdh wp14">
   <w:body>
     <w:p>
       <w:pPr>
@@ -26,6 +26,2284 @@
           <w:lang w:val="hu-HU"/>
         </w:rPr>
         <w:t>Ismertesse a határforgalomirányítók védelmének különböző területeit, majd mutassa be az egyes területeken alkalmazható megoldásokat!</w:t>
+      </w:r>
+    </w:p>
+    <w:p>
+      <w:pPr>
+        <w:pStyle w:val="Cmsor1"/>
+        <w:rPr>
+          <w:lang w:val="hu-HU"/>
+        </w:rPr>
+      </w:pPr>
+      <w:r>
+        <w:rPr>
+          <w:lang w:val="hu-HU"/>
+        </w:rPr>
+        <w:t>Határforgalomirányító</w:t>
+      </w:r>
+    </w:p>
+    <w:p>
+      <w:pPr>
+        <w:pStyle w:val="Listaszerbekezds"/>
+        <w:numPr>
+          <w:ilvl w:val="0"/>
+          <w:numId w:val="1"/>
+        </w:numPr>
+        <w:rPr>
+          <w:lang w:val="hu-HU"/>
+        </w:rPr>
+      </w:pPr>
+      <w:r>
+        <w:rPr>
+          <w:lang w:val="hu-HU"/>
+        </w:rPr>
+        <w:t>Hálózat külső és belső rendszerének határán található eszköz.</w:t>
+      </w:r>
+    </w:p>
+    <w:p>
+      <w:pPr>
+        <w:pStyle w:val="Listaszerbekezds"/>
+        <w:numPr>
+          <w:ilvl w:val="0"/>
+          <w:numId w:val="1"/>
+        </w:numPr>
+        <w:rPr>
+          <w:lang w:val="hu-HU"/>
+        </w:rPr>
+      </w:pPr>
+      <w:r>
+        <w:rPr>
+          <w:b/>
+          <w:bCs/>
+          <w:lang w:val="hu-HU"/>
+        </w:rPr>
+        <w:t>Célja</w:t>
+      </w:r>
+    </w:p>
+    <w:p>
+      <w:pPr>
+        <w:pStyle w:val="Listaszerbekezds"/>
+        <w:numPr>
+          <w:ilvl w:val="1"/>
+          <w:numId w:val="1"/>
+        </w:numPr>
+        <w:rPr>
+          <w:lang w:val="hu-HU"/>
+        </w:rPr>
+      </w:pPr>
+      <w:r>
+        <w:rPr>
+          <w:lang w:val="hu-HU"/>
+        </w:rPr>
+        <w:t>Adatintegritás és adatvédelem megvalósítása.</w:t>
+      </w:r>
+    </w:p>
+    <w:p>
+      <w:pPr>
+        <w:pStyle w:val="Listaszerbekezds"/>
+        <w:numPr>
+          <w:ilvl w:val="0"/>
+          <w:numId w:val="1"/>
+        </w:numPr>
+        <w:rPr>
+          <w:lang w:val="hu-HU"/>
+        </w:rPr>
+      </w:pPr>
+      <w:r>
+        <w:rPr>
+          <w:b/>
+          <w:bCs/>
+          <w:lang w:val="hu-HU"/>
+        </w:rPr>
+        <w:t>Védelme</w:t>
+      </w:r>
+    </w:p>
+    <w:p>
+      <w:pPr>
+        <w:pStyle w:val="Listaszerbekezds"/>
+        <w:numPr>
+          <w:ilvl w:val="1"/>
+          <w:numId w:val="1"/>
+        </w:numPr>
+        <w:rPr>
+          <w:lang w:val="hu-HU"/>
+        </w:rPr>
+      </w:pPr>
+      <w:r>
+        <w:rPr>
+          <w:lang w:val="hu-HU"/>
+        </w:rPr>
+        <w:t>Legelső szenzitív pont</w:t>
+      </w:r>
+    </w:p>
+    <w:p>
+      <w:pPr>
+        <w:pStyle w:val="Listaszerbekezds"/>
+        <w:numPr>
+          <w:ilvl w:val="1"/>
+          <w:numId w:val="1"/>
+        </w:numPr>
+        <w:rPr>
+          <w:lang w:val="hu-HU"/>
+        </w:rPr>
+      </w:pPr>
+      <w:r>
+        <w:rPr>
+          <w:lang w:val="hu-HU"/>
+        </w:rPr>
+        <w:t>Hálózatnak az első védelme</w:t>
+      </w:r>
+    </w:p>
+    <w:p>
+      <w:pPr>
+        <w:pStyle w:val="Cmsor1"/>
+        <w:rPr>
+          <w:lang w:val="hu-HU"/>
+        </w:rPr>
+      </w:pPr>
+      <w:r>
+        <w:rPr>
+          <w:lang w:val="hu-HU"/>
+        </w:rPr>
+        <w:t>Védekezés</w:t>
+      </w:r>
+    </w:p>
+    <w:p>
+      <w:pPr>
+        <w:pStyle w:val="Cmsor2"/>
+        <w:rPr>
+          <w:lang w:val="hu-HU"/>
+        </w:rPr>
+      </w:pPr>
+      <w:r>
+        <w:rPr>
+          <w:lang w:val="hu-HU"/>
+        </w:rPr>
+        <w:t>Eszköz védelem - Router hardening</w:t>
+      </w:r>
+    </w:p>
+    <w:p>
+      <w:pPr>
+        <w:pStyle w:val="Listaszerbekezds"/>
+        <w:numPr>
+          <w:ilvl w:val="0"/>
+          <w:numId w:val="1"/>
+        </w:numPr>
+        <w:rPr>
+          <w:lang w:val="hu-HU"/>
+        </w:rPr>
+      </w:pPr>
+      <w:r>
+        <w:rPr>
+          <w:lang w:val="hu-HU"/>
+        </w:rPr>
+        <w:t>Jelszavas védelem</w:t>
+      </w:r>
+    </w:p>
+    <w:p>
+      <w:pPr>
+        <w:pStyle w:val="Listaszerbekezds"/>
+        <w:numPr>
+          <w:ilvl w:val="0"/>
+          <w:numId w:val="1"/>
+        </w:numPr>
+        <w:rPr>
+          <w:lang w:val="hu-HU"/>
+        </w:rPr>
+      </w:pPr>
+      <w:r>
+        <w:rPr>
+          <w:lang w:val="hu-HU"/>
+        </w:rPr>
+        <w:t>AAA – (Authentication, Authorization, Accounting)</w:t>
+      </w:r>
+    </w:p>
+    <w:p>
+      <w:pPr>
+        <w:pStyle w:val="Listaszerbekezds"/>
+        <w:numPr>
+          <w:ilvl w:val="0"/>
+          <w:numId w:val="1"/>
+        </w:numPr>
+        <w:rPr>
+          <w:lang w:val="hu-HU"/>
+        </w:rPr>
+      </w:pPr>
+      <w:r>
+        <w:rPr>
+          <w:lang w:val="hu-HU"/>
+        </w:rPr>
+        <w:t>Privilege level</w:t>
+      </w:r>
+    </w:p>
+    <w:p>
+      <w:pPr>
+        <w:pStyle w:val="Cmsor2"/>
+        <w:rPr>
+          <w:lang w:val="hu-HU"/>
+        </w:rPr>
+      </w:pPr>
+      <w:r>
+        <w:rPr>
+          <w:lang w:val="hu-HU"/>
+        </w:rPr>
+        <w:t>Fizikai védelem</w:t>
+      </w:r>
+    </w:p>
+    <w:p>
+      <w:pPr>
+        <w:pStyle w:val="Listaszerbekezds"/>
+        <w:numPr>
+          <w:ilvl w:val="0"/>
+          <w:numId w:val="1"/>
+        </w:numPr>
+        <w:rPr>
+          <w:lang w:val="hu-HU"/>
+        </w:rPr>
+      </w:pPr>
+      <w:r>
+        <w:rPr>
+          <w:lang w:val="hu-HU"/>
+        </w:rPr>
+        <w:t>Zárt, jól szellőző terem</w:t>
+      </w:r>
+    </w:p>
+    <w:p>
+      <w:pPr>
+        <w:pStyle w:val="Listaszerbekezds"/>
+        <w:numPr>
+          <w:ilvl w:val="0"/>
+          <w:numId w:val="1"/>
+        </w:numPr>
+        <w:rPr>
+          <w:lang w:val="hu-HU"/>
+        </w:rPr>
+      </w:pPr>
+      <w:r>
+        <w:rPr>
+          <w:lang w:val="hu-HU"/>
+        </w:rPr>
+        <w:t>Port védelem</w:t>
+      </w:r>
+    </w:p>
+    <w:p>
+      <w:pPr>
+        <w:pStyle w:val="Listaszerbekezds"/>
+        <w:numPr>
+          <w:ilvl w:val="1"/>
+          <w:numId w:val="1"/>
+        </w:numPr>
+        <w:rPr>
+          <w:lang w:val="hu-HU"/>
+        </w:rPr>
+      </w:pPr>
+      <w:r>
+        <w:rPr>
+          <w:lang w:val="hu-HU"/>
+        </w:rPr>
+        <w:t>IDS/IPS</w:t>
+      </w:r>
+    </w:p>
+    <w:p>
+      <w:pPr>
+        <w:pStyle w:val="Cmsor2"/>
+        <w:rPr>
+          <w:lang w:val="hu-HU"/>
+        </w:rPr>
+      </w:pPr>
+      <w:r>
+        <w:rPr>
+          <w:lang w:val="hu-HU"/>
+        </w:rPr>
+        <w:t>Szoftver védelem</w:t>
+      </w:r>
+    </w:p>
+    <w:p>
+      <w:pPr>
+        <w:pStyle w:val="Listaszerbekezds"/>
+        <w:numPr>
+          <w:ilvl w:val="0"/>
+          <w:numId w:val="1"/>
+        </w:numPr>
+        <w:rPr>
+          <w:lang w:val="hu-HU"/>
+        </w:rPr>
+      </w:pPr>
+      <w:r>
+        <w:rPr>
+          <w:lang w:val="hu-HU"/>
+        </w:rPr>
+        <w:t>Nem használt szolgáltatások letiltása</w:t>
+      </w:r>
+    </w:p>
+    <w:p>
+      <w:pPr>
+        <w:spacing w:after="160" w:line="259" w:lineRule="auto"/>
+        <w:rPr>
+          <w:rFonts w:asciiTheme="majorHAnsi" w:eastAsiaTheme="majorEastAsia" w:hAnsiTheme="majorHAnsi" w:cstheme="majorBidi"/>
+          <w:color w:val="2F5496" w:themeColor="accent1" w:themeShade="BF"/>
+          <w:sz w:val="32"/>
+          <w:szCs w:val="32"/>
+          <w:lang w:val="hu-HU"/>
+        </w:rPr>
+      </w:pPr>
+      <w:r>
+        <w:rPr>
+          <w:lang w:val="hu-HU"/>
+        </w:rPr>
+        <w:br w:type="page"/>
+      </w:r>
+    </w:p>
+    <w:p>
+      <w:pPr>
+        <w:pStyle w:val="Cmsor1"/>
+        <w:rPr>
+          <w:lang w:val="hu-HU"/>
+        </w:rPr>
+      </w:pPr>
+      <w:r>
+        <w:rPr>
+          <w:lang w:val="hu-HU"/>
+        </w:rPr>
+        <w:lastRenderedPageBreak/>
+        <w:t>AAA</w:t>
+      </w:r>
+    </w:p>
+    <w:p>
+      <w:pPr>
+        <w:pStyle w:val="Cmsor2"/>
+        <w:spacing w:before="64"/>
+      </w:pPr>
+      <w:r>
+        <w:rPr>
+          <w:color w:val="1F3762"/>
+        </w:rPr>
+        <w:t>Authentication</w:t>
+      </w:r>
+    </w:p>
+    <w:p>
+      <w:pPr>
+        <w:pStyle w:val="Listaszerbekezds"/>
+        <w:widowControl w:val="0"/>
+        <w:numPr>
+          <w:ilvl w:val="0"/>
+          <w:numId w:val="3"/>
+        </w:numPr>
+        <w:tabs>
+          <w:tab w:val="left" w:pos="820"/>
+          <w:tab w:val="left" w:pos="821"/>
+        </w:tabs>
+        <w:autoSpaceDE w:val="0"/>
+        <w:autoSpaceDN w:val="0"/>
+        <w:spacing w:before="22"/>
+        <w:ind w:hanging="361"/>
+        <w:contextualSpacing w:val="0"/>
+      </w:pPr>
+      <w:r>
+        <w:t>Hitelesítés</w:t>
+      </w:r>
+      <w:r>
+        <w:rPr>
+          <w:spacing w:val="-4"/>
+        </w:rPr>
+        <w:t xml:space="preserve"> </w:t>
+      </w:r>
+      <w:r>
+        <w:t>megvalósítható</w:t>
+      </w:r>
+      <w:r>
+        <w:rPr>
+          <w:spacing w:val="-3"/>
+        </w:rPr>
+        <w:t xml:space="preserve"> </w:t>
+      </w:r>
+      <w:r>
+        <w:t>felhasználónév</w:t>
+      </w:r>
+      <w:r>
+        <w:rPr>
+          <w:spacing w:val="-1"/>
+        </w:rPr>
+        <w:t xml:space="preserve"> </w:t>
+      </w:r>
+      <w:r>
+        <w:t>jelszó</w:t>
+      </w:r>
+      <w:r>
+        <w:rPr>
+          <w:spacing w:val="1"/>
+        </w:rPr>
+        <w:t xml:space="preserve"> </w:t>
+      </w:r>
+      <w:r>
+        <w:t>párokkal,</w:t>
+      </w:r>
+      <w:r>
+        <w:rPr>
+          <w:spacing w:val="-2"/>
+        </w:rPr>
+        <w:t xml:space="preserve"> </w:t>
+      </w:r>
+      <w:r>
+        <w:t>kihívás</w:t>
+      </w:r>
+      <w:r>
+        <w:rPr>
+          <w:spacing w:val="-2"/>
+        </w:rPr>
+        <w:t xml:space="preserve"> </w:t>
+      </w:r>
+      <w:r>
+        <w:t>és</w:t>
+      </w:r>
+      <w:r>
+        <w:rPr>
+          <w:spacing w:val="-5"/>
+        </w:rPr>
+        <w:t xml:space="preserve"> </w:t>
+      </w:r>
+      <w:r>
+        <w:t>válasz</w:t>
+      </w:r>
+      <w:r>
+        <w:rPr>
+          <w:spacing w:val="-3"/>
+        </w:rPr>
+        <w:t xml:space="preserve"> </w:t>
+      </w:r>
+      <w:r>
+        <w:t>üzenetekkel,</w:t>
+      </w:r>
+    </w:p>
+    <w:p>
+      <w:pPr>
+        <w:pStyle w:val="Szvegtrzs"/>
+        <w:ind w:firstLine="0"/>
+      </w:pPr>
+      <w:proofErr w:type="spellStart"/>
+      <w:r>
+        <w:t>token</w:t>
+      </w:r>
+      <w:proofErr w:type="spellEnd"/>
+      <w:r>
+        <w:t>,</w:t>
+      </w:r>
+      <w:r>
+        <w:rPr>
+          <w:spacing w:val="-1"/>
+        </w:rPr>
+        <w:t xml:space="preserve"> </w:t>
+      </w:r>
+      <w:proofErr w:type="spellStart"/>
+      <w:r>
+        <w:t>smart</w:t>
+      </w:r>
+      <w:proofErr w:type="spellEnd"/>
+      <w:r>
+        <w:rPr>
+          <w:spacing w:val="-3"/>
+        </w:rPr>
+        <w:t xml:space="preserve"> </w:t>
+      </w:r>
+      <w:proofErr w:type="spellStart"/>
+      <w:r>
+        <w:t>cards</w:t>
+      </w:r>
+      <w:proofErr w:type="spellEnd"/>
+    </w:p>
+    <w:p>
+      <w:pPr>
+        <w:pStyle w:val="Cmsor2"/>
+      </w:pPr>
+      <w:r>
+        <w:rPr>
+          <w:color w:val="1F3762"/>
+        </w:rPr>
+        <w:t>Authorization</w:t>
+      </w:r>
+      <w:r>
+        <w:rPr>
+          <w:color w:val="1F3762"/>
+          <w:spacing w:val="-3"/>
+        </w:rPr>
+        <w:t xml:space="preserve"> </w:t>
+      </w:r>
+      <w:r>
+        <w:rPr>
+          <w:color w:val="1F3762"/>
+        </w:rPr>
+        <w:t>-</w:t>
+      </w:r>
+      <w:r>
+        <w:rPr>
+          <w:color w:val="1F3762"/>
+          <w:spacing w:val="-1"/>
+        </w:rPr>
+        <w:t xml:space="preserve"> </w:t>
+      </w:r>
+      <w:r>
+        <w:rPr>
+          <w:color w:val="1F3762"/>
+        </w:rPr>
+        <w:t>Jogosultságkezelés</w:t>
+      </w:r>
+    </w:p>
+    <w:p>
+      <w:pPr>
+        <w:pStyle w:val="Listaszerbekezds"/>
+        <w:widowControl w:val="0"/>
+        <w:numPr>
+          <w:ilvl w:val="0"/>
+          <w:numId w:val="3"/>
+        </w:numPr>
+        <w:tabs>
+          <w:tab w:val="left" w:pos="820"/>
+          <w:tab w:val="left" w:pos="821"/>
+        </w:tabs>
+        <w:autoSpaceDE w:val="0"/>
+        <w:autoSpaceDN w:val="0"/>
+        <w:spacing w:before="24"/>
+        <w:ind w:hanging="361"/>
+        <w:contextualSpacing w:val="0"/>
+      </w:pPr>
+      <w:r>
+        <w:t>Mely</w:t>
+      </w:r>
+      <w:r>
+        <w:rPr>
+          <w:spacing w:val="-4"/>
+        </w:rPr>
+        <w:t xml:space="preserve"> </w:t>
+      </w:r>
+      <w:r>
+        <w:t>erőforrásokhoz</w:t>
+      </w:r>
+      <w:r>
+        <w:rPr>
+          <w:spacing w:val="-2"/>
+        </w:rPr>
+        <w:t xml:space="preserve"> </w:t>
+      </w:r>
+      <w:r>
+        <w:t>férhetnek</w:t>
+      </w:r>
+      <w:r>
+        <w:rPr>
+          <w:spacing w:val="-2"/>
+        </w:rPr>
+        <w:t xml:space="preserve"> </w:t>
+      </w:r>
+      <w:r>
+        <w:t>hozzá</w:t>
+      </w:r>
+      <w:r>
+        <w:rPr>
+          <w:spacing w:val="-1"/>
+        </w:rPr>
+        <w:t xml:space="preserve"> </w:t>
+      </w:r>
+      <w:r>
+        <w:t>a</w:t>
+      </w:r>
+      <w:r>
+        <w:rPr>
+          <w:spacing w:val="-2"/>
+        </w:rPr>
+        <w:t xml:space="preserve"> </w:t>
+      </w:r>
+      <w:r>
+        <w:t>felhasználók,</w:t>
+      </w:r>
+      <w:r>
+        <w:rPr>
+          <w:spacing w:val="-3"/>
+        </w:rPr>
+        <w:t xml:space="preserve"> </w:t>
+      </w:r>
+      <w:r>
+        <w:t>milyen</w:t>
+      </w:r>
+      <w:r>
+        <w:rPr>
+          <w:spacing w:val="-1"/>
+        </w:rPr>
+        <w:t xml:space="preserve"> </w:t>
+      </w:r>
+      <w:r>
+        <w:t>műveleteket</w:t>
+      </w:r>
+      <w:r>
+        <w:rPr>
+          <w:spacing w:val="-4"/>
+        </w:rPr>
+        <w:t xml:space="preserve"> </w:t>
+      </w:r>
+      <w:r>
+        <w:t>végezhetnek</w:t>
+      </w:r>
+    </w:p>
+    <w:p>
+      <w:pPr>
+        <w:pStyle w:val="Cmsor2"/>
+      </w:pPr>
+      <w:r>
+        <w:rPr>
+          <w:color w:val="1F3762"/>
+        </w:rPr>
+        <w:t>Accounting</w:t>
+      </w:r>
+      <w:r>
+        <w:rPr>
+          <w:color w:val="1F3762"/>
+          <w:spacing w:val="-3"/>
+        </w:rPr>
+        <w:t xml:space="preserve"> </w:t>
+      </w:r>
+      <w:r>
+        <w:rPr>
+          <w:color w:val="1F3762"/>
+        </w:rPr>
+        <w:t>–</w:t>
+      </w:r>
+      <w:r>
+        <w:rPr>
+          <w:color w:val="1F3762"/>
+          <w:spacing w:val="-5"/>
+        </w:rPr>
+        <w:t xml:space="preserve"> </w:t>
+      </w:r>
+      <w:r>
+        <w:rPr>
+          <w:color w:val="1F3762"/>
+        </w:rPr>
+        <w:t>Könyvelés</w:t>
+      </w:r>
+    </w:p>
+    <w:p>
+      <w:pPr>
+        <w:pStyle w:val="Listaszerbekezds"/>
+        <w:widowControl w:val="0"/>
+        <w:numPr>
+          <w:ilvl w:val="0"/>
+          <w:numId w:val="3"/>
+        </w:numPr>
+        <w:tabs>
+          <w:tab w:val="left" w:pos="820"/>
+          <w:tab w:val="left" w:pos="821"/>
+        </w:tabs>
+        <w:autoSpaceDE w:val="0"/>
+        <w:autoSpaceDN w:val="0"/>
+        <w:spacing w:before="24"/>
+        <w:ind w:hanging="361"/>
+        <w:contextualSpacing w:val="0"/>
+      </w:pPr>
+      <w:r>
+        <w:t>Naplózza</w:t>
+      </w:r>
+      <w:r>
+        <w:rPr>
+          <w:spacing w:val="-1"/>
+        </w:rPr>
+        <w:t xml:space="preserve"> </w:t>
+      </w:r>
+      <w:r>
+        <w:t>→</w:t>
+      </w:r>
+      <w:r>
+        <w:rPr>
+          <w:spacing w:val="-2"/>
+        </w:rPr>
+        <w:t xml:space="preserve"> </w:t>
+      </w:r>
+      <w:r>
+        <w:t>mit</w:t>
+      </w:r>
+      <w:r>
+        <w:rPr>
+          <w:spacing w:val="-1"/>
+        </w:rPr>
+        <w:t xml:space="preserve"> </w:t>
+      </w:r>
+      <w:r>
+        <w:t>csinált/változtatott</w:t>
+      </w:r>
+      <w:r>
+        <w:rPr>
+          <w:spacing w:val="-2"/>
+        </w:rPr>
+        <w:t xml:space="preserve"> </w:t>
+      </w:r>
+      <w:r>
+        <w:t>a</w:t>
+      </w:r>
+      <w:r>
+        <w:rPr>
+          <w:spacing w:val="-1"/>
+        </w:rPr>
+        <w:t xml:space="preserve"> </w:t>
+      </w:r>
+      <w:r>
+        <w:t>felhasználó,</w:t>
+      </w:r>
+      <w:r>
+        <w:rPr>
+          <w:spacing w:val="-3"/>
+        </w:rPr>
+        <w:t xml:space="preserve"> </w:t>
+      </w:r>
+      <w:r>
+        <w:t>milyen</w:t>
+      </w:r>
+      <w:r>
+        <w:rPr>
+          <w:spacing w:val="-1"/>
+        </w:rPr>
+        <w:t xml:space="preserve"> </w:t>
+      </w:r>
+      <w:r>
+        <w:t>erőforrást</w:t>
+      </w:r>
+      <w:r>
+        <w:rPr>
+          <w:spacing w:val="-3"/>
+        </w:rPr>
+        <w:t xml:space="preserve"> </w:t>
+      </w:r>
+      <w:r>
+        <w:t>és</w:t>
+      </w:r>
+      <w:r>
+        <w:rPr>
+          <w:spacing w:val="-2"/>
+        </w:rPr>
+        <w:t xml:space="preserve"> </w:t>
+      </w:r>
+      <w:r>
+        <w:t>mennyi</w:t>
+      </w:r>
+      <w:r>
+        <w:rPr>
+          <w:spacing w:val="-3"/>
+        </w:rPr>
+        <w:t xml:space="preserve"> </w:t>
+      </w:r>
+      <w:r>
+        <w:t>ideig</w:t>
+      </w:r>
+      <w:r>
+        <w:rPr>
+          <w:spacing w:val="-3"/>
+        </w:rPr>
+        <w:t xml:space="preserve"> </w:t>
+      </w:r>
+      <w:r>
+        <w:t>ért</w:t>
+      </w:r>
+      <w:r>
+        <w:rPr>
+          <w:spacing w:val="-3"/>
+        </w:rPr>
+        <w:t xml:space="preserve"> </w:t>
+      </w:r>
+      <w:r>
+        <w:t>el</w:t>
+      </w:r>
+    </w:p>
+    <w:p>
+      <w:pPr>
+        <w:pStyle w:val="Cmsor2"/>
+        <w:spacing w:before="181"/>
+      </w:pPr>
+      <w:r>
+        <w:rPr>
+          <w:color w:val="1F3762"/>
+        </w:rPr>
+        <w:t>AAA</w:t>
+      </w:r>
+      <w:r>
+        <w:rPr>
+          <w:color w:val="1F3762"/>
+          <w:spacing w:val="-3"/>
+        </w:rPr>
+        <w:t xml:space="preserve"> </w:t>
+      </w:r>
+      <w:r>
+        <w:rPr>
+          <w:color w:val="1F3762"/>
+        </w:rPr>
+        <w:t>Authentication</w:t>
+      </w:r>
+    </w:p>
+    <w:p>
+      <w:pPr>
+        <w:pStyle w:val="Listaszerbekezds"/>
+        <w:widowControl w:val="0"/>
+        <w:numPr>
+          <w:ilvl w:val="0"/>
+          <w:numId w:val="3"/>
+        </w:numPr>
+        <w:tabs>
+          <w:tab w:val="left" w:pos="820"/>
+          <w:tab w:val="left" w:pos="821"/>
+        </w:tabs>
+        <w:autoSpaceDE w:val="0"/>
+        <w:autoSpaceDN w:val="0"/>
+        <w:spacing w:before="24"/>
+        <w:ind w:hanging="361"/>
+        <w:contextualSpacing w:val="0"/>
+      </w:pPr>
+      <w:r>
+        <w:t>Felhasználónevek</w:t>
+      </w:r>
+      <w:r>
+        <w:rPr>
+          <w:spacing w:val="-4"/>
+        </w:rPr>
+        <w:t xml:space="preserve"> </w:t>
+      </w:r>
+      <w:r>
+        <w:t>és</w:t>
+      </w:r>
+      <w:r>
+        <w:rPr>
+          <w:spacing w:val="-1"/>
+        </w:rPr>
+        <w:t xml:space="preserve"> </w:t>
+      </w:r>
+      <w:r>
+        <w:t>jelszavak</w:t>
+      </w:r>
+      <w:r>
+        <w:rPr>
+          <w:spacing w:val="-4"/>
+        </w:rPr>
+        <w:t xml:space="preserve"> </w:t>
+      </w:r>
+      <w:r>
+        <w:t>tárolása</w:t>
+      </w:r>
+    </w:p>
+    <w:p>
+      <w:pPr>
+        <w:pStyle w:val="Listaszerbekezds"/>
+        <w:widowControl w:val="0"/>
+        <w:numPr>
+          <w:ilvl w:val="1"/>
+          <w:numId w:val="3"/>
+        </w:numPr>
+        <w:tabs>
+          <w:tab w:val="left" w:pos="1541"/>
+        </w:tabs>
+        <w:autoSpaceDE w:val="0"/>
+        <w:autoSpaceDN w:val="0"/>
+        <w:spacing w:before="19"/>
+        <w:ind w:hanging="361"/>
+        <w:contextualSpacing w:val="0"/>
+      </w:pPr>
+      <w:r>
+        <w:t>Local</w:t>
+      </w:r>
+    </w:p>
+    <w:p>
+      <w:pPr>
+        <w:pStyle w:val="Listaszerbekezds"/>
+        <w:widowControl w:val="0"/>
+        <w:numPr>
+          <w:ilvl w:val="2"/>
+          <w:numId w:val="3"/>
+        </w:numPr>
+        <w:tabs>
+          <w:tab w:val="left" w:pos="2260"/>
+          <w:tab w:val="left" w:pos="2261"/>
+        </w:tabs>
+        <w:autoSpaceDE w:val="0"/>
+        <w:autoSpaceDN w:val="0"/>
+        <w:spacing w:before="16" w:line="259" w:lineRule="auto"/>
+        <w:ind w:left="2260" w:right="1049" w:hanging="360"/>
+        <w:contextualSpacing w:val="0"/>
+      </w:pPr>
+      <w:r>
+        <w:t>lokálisan a Cisco forgalomirányítókon tárolja, ez alapján hitelesíti a</w:t>
+      </w:r>
+      <w:r>
+        <w:rPr>
+          <w:spacing w:val="-47"/>
+        </w:rPr>
+        <w:t xml:space="preserve"> </w:t>
+      </w:r>
+      <w:r>
+        <w:t>felhasználókat.</w:t>
+      </w:r>
+    </w:p>
+    <w:p>
+      <w:pPr>
+        <w:pStyle w:val="Listaszerbekezds"/>
+        <w:widowControl w:val="0"/>
+        <w:numPr>
+          <w:ilvl w:val="2"/>
+          <w:numId w:val="3"/>
+        </w:numPr>
+        <w:tabs>
+          <w:tab w:val="left" w:pos="2260"/>
+          <w:tab w:val="left" w:pos="2261"/>
+        </w:tabs>
+        <w:autoSpaceDE w:val="0"/>
+        <w:autoSpaceDN w:val="0"/>
+        <w:ind w:left="2260" w:hanging="361"/>
+        <w:contextualSpacing w:val="0"/>
+      </w:pPr>
+      <w:r>
+        <w:t>Kis hálózatokban</w:t>
+      </w:r>
+    </w:p>
+    <w:p>
+      <w:pPr>
+        <w:pStyle w:val="Listaszerbekezds"/>
+        <w:widowControl w:val="0"/>
+        <w:numPr>
+          <w:ilvl w:val="1"/>
+          <w:numId w:val="3"/>
+        </w:numPr>
+        <w:tabs>
+          <w:tab w:val="left" w:pos="1541"/>
+        </w:tabs>
+        <w:autoSpaceDE w:val="0"/>
+        <w:autoSpaceDN w:val="0"/>
+        <w:spacing w:before="20"/>
+        <w:ind w:hanging="361"/>
+        <w:contextualSpacing w:val="0"/>
+      </w:pPr>
+      <w:r>
+        <w:t>Server-based</w:t>
+      </w:r>
+    </w:p>
+    <w:p>
+      <w:pPr>
+        <w:pStyle w:val="Listaszerbekezds"/>
+        <w:widowControl w:val="0"/>
+        <w:numPr>
+          <w:ilvl w:val="2"/>
+          <w:numId w:val="3"/>
+        </w:numPr>
+        <w:tabs>
+          <w:tab w:val="left" w:pos="2260"/>
+          <w:tab w:val="left" w:pos="2261"/>
+        </w:tabs>
+        <w:autoSpaceDE w:val="0"/>
+        <w:autoSpaceDN w:val="0"/>
+        <w:spacing w:before="15"/>
+        <w:ind w:left="2260" w:hanging="361"/>
+        <w:contextualSpacing w:val="0"/>
+      </w:pPr>
+      <w:r>
+        <w:t>központi</w:t>
+      </w:r>
+      <w:r>
+        <w:rPr>
+          <w:spacing w:val="-4"/>
+        </w:rPr>
+        <w:t xml:space="preserve"> </w:t>
+      </w:r>
+      <w:r>
+        <w:t>AAA szerveren</w:t>
+      </w:r>
+    </w:p>
+    <w:p>
+      <w:pPr>
+        <w:pStyle w:val="Listaszerbekezds"/>
+        <w:widowControl w:val="0"/>
+        <w:numPr>
+          <w:ilvl w:val="2"/>
+          <w:numId w:val="3"/>
+        </w:numPr>
+        <w:tabs>
+          <w:tab w:val="left" w:pos="2260"/>
+          <w:tab w:val="left" w:pos="2261"/>
+        </w:tabs>
+        <w:autoSpaceDE w:val="0"/>
+        <w:autoSpaceDN w:val="0"/>
+        <w:spacing w:before="21"/>
+        <w:ind w:left="2260" w:hanging="361"/>
+        <w:contextualSpacing w:val="0"/>
+      </w:pPr>
+      <w:r>
+        <w:t>Több</w:t>
+      </w:r>
+      <w:r>
+        <w:rPr>
+          <w:spacing w:val="-2"/>
+        </w:rPr>
+        <w:t xml:space="preserve"> </w:t>
+      </w:r>
+      <w:r>
+        <w:t>hálózati eszközt</w:t>
+      </w:r>
+      <w:r>
+        <w:rPr>
+          <w:spacing w:val="-2"/>
+        </w:rPr>
+        <w:t xml:space="preserve"> </w:t>
+      </w:r>
+      <w:r>
+        <w:t>tartalmazó</w:t>
+      </w:r>
+      <w:r>
+        <w:rPr>
+          <w:spacing w:val="-3"/>
+        </w:rPr>
+        <w:t xml:space="preserve"> </w:t>
+      </w:r>
+      <w:r>
+        <w:t>hálózat</w:t>
+      </w:r>
+      <w:r>
+        <w:rPr>
+          <w:spacing w:val="-2"/>
+        </w:rPr>
+        <w:t xml:space="preserve"> </w:t>
+      </w:r>
+      <w:r>
+        <w:t>esetén</w:t>
+      </w:r>
+    </w:p>
+    <w:p>
+      <w:pPr>
+        <w:pStyle w:val="Cmsor1"/>
+        <w:spacing w:before="154" w:after="25"/>
+      </w:pPr>
+      <w:r>
+        <w:rPr>
+          <w:color w:val="2E5395"/>
+        </w:rPr>
+        <w:t>Szerver</w:t>
+      </w:r>
+      <w:r>
+        <w:rPr>
+          <w:color w:val="2E5395"/>
+          <w:spacing w:val="-4"/>
+        </w:rPr>
+        <w:t xml:space="preserve"> </w:t>
+      </w:r>
+      <w:r>
+        <w:rPr>
+          <w:color w:val="2E5395"/>
+        </w:rPr>
+        <w:t>alapú</w:t>
+      </w:r>
+      <w:r>
+        <w:rPr>
+          <w:color w:val="2E5395"/>
+          <w:spacing w:val="-4"/>
+        </w:rPr>
+        <w:t xml:space="preserve"> </w:t>
+      </w:r>
+      <w:r>
+        <w:rPr>
+          <w:color w:val="2E5395"/>
+        </w:rPr>
+        <w:t>AAA</w:t>
+      </w:r>
+      <w:r>
+        <w:rPr>
+          <w:color w:val="2E5395"/>
+          <w:spacing w:val="-3"/>
+        </w:rPr>
+        <w:t xml:space="preserve"> </w:t>
+      </w:r>
+      <w:r>
+        <w:rPr>
+          <w:color w:val="2E5395"/>
+        </w:rPr>
+        <w:t>megvalósítására</w:t>
+      </w:r>
+      <w:r>
+        <w:rPr>
+          <w:color w:val="2E5395"/>
+          <w:spacing w:val="-2"/>
+        </w:rPr>
+        <w:t xml:space="preserve"> </w:t>
+      </w:r>
+      <w:r>
+        <w:rPr>
+          <w:color w:val="2E5395"/>
+        </w:rPr>
+        <w:t>használható</w:t>
+      </w:r>
+      <w:r>
+        <w:rPr>
+          <w:color w:val="2E5395"/>
+          <w:spacing w:val="-5"/>
+        </w:rPr>
+        <w:t xml:space="preserve"> </w:t>
+      </w:r>
+      <w:r>
+        <w:rPr>
+          <w:color w:val="2E5395"/>
+        </w:rPr>
+        <w:t>protokollok</w:t>
+      </w:r>
+    </w:p>
+    <w:tbl>
+      <w:tblPr>
+        <w:tblStyle w:val="TableNormal"/>
+        <w:tblW w:w="0" w:type="auto"/>
+        <w:tblInd w:w="110" w:type="dxa"/>
+        <w:tblBorders>
+          <w:top w:val="single" w:sz="4" w:space="0" w:color="000000"/>
+          <w:left w:val="single" w:sz="4" w:space="0" w:color="000000"/>
+          <w:bottom w:val="single" w:sz="4" w:space="0" w:color="000000"/>
+          <w:right w:val="single" w:sz="4" w:space="0" w:color="000000"/>
+          <w:insideH w:val="single" w:sz="4" w:space="0" w:color="000000"/>
+          <w:insideV w:val="single" w:sz="4" w:space="0" w:color="000000"/>
+        </w:tblBorders>
+        <w:tblLayout w:type="fixed"/>
+        <w:tblLook w:val="01E0" w:firstRow="1" w:lastRow="1" w:firstColumn="1" w:lastColumn="1" w:noHBand="0" w:noVBand="0"/>
+      </w:tblPr>
+      <w:tblGrid>
+        <w:gridCol w:w="1980"/>
+        <w:gridCol w:w="3687"/>
+        <w:gridCol w:w="3351"/>
+      </w:tblGrid>
+      <w:tr>
+        <w:trPr>
+          <w:trHeight w:val="268"/>
+        </w:trPr>
+        <w:tc>
+          <w:tcPr>
+            <w:tcW w:w="1980" w:type="dxa"/>
+          </w:tcPr>
+          <w:p>
+            <w:pPr>
+              <w:pStyle w:val="TableParagraph"/>
+              <w:spacing w:line="240" w:lineRule="auto"/>
+              <w:ind w:left="0"/>
+              <w:rPr>
+                <w:rFonts w:ascii="Times New Roman"/>
+                <w:sz w:val="18"/>
+              </w:rPr>
+            </w:pPr>
+          </w:p>
+        </w:tc>
+        <w:tc>
+          <w:tcPr>
+            <w:tcW w:w="3687" w:type="dxa"/>
+          </w:tcPr>
+          <w:p>
+            <w:pPr>
+              <w:pStyle w:val="TableParagraph"/>
+            </w:pPr>
+            <w:r>
+              <w:t>TACACS+</w:t>
+            </w:r>
+          </w:p>
+        </w:tc>
+        <w:tc>
+          <w:tcPr>
+            <w:tcW w:w="3351" w:type="dxa"/>
+          </w:tcPr>
+          <w:p>
+            <w:pPr>
+              <w:pStyle w:val="TableParagraph"/>
+              <w:ind w:left="105"/>
+            </w:pPr>
+            <w:r>
+              <w:t>RADIUS</w:t>
+            </w:r>
+          </w:p>
+        </w:tc>
+      </w:tr>
+      <w:tr>
+        <w:trPr>
+          <w:trHeight w:val="1074"/>
+        </w:trPr>
+        <w:tc>
+          <w:tcPr>
+            <w:tcW w:w="1980" w:type="dxa"/>
+          </w:tcPr>
+          <w:p>
+            <w:pPr>
+              <w:pStyle w:val="TableParagraph"/>
+              <w:spacing w:line="268" w:lineRule="exact"/>
+            </w:pPr>
+            <w:r>
+              <w:t>Funkcionalitás</w:t>
+            </w:r>
+          </w:p>
+        </w:tc>
+        <w:tc>
+          <w:tcPr>
+            <w:tcW w:w="3687" w:type="dxa"/>
+          </w:tcPr>
+          <w:p>
+            <w:pPr>
+              <w:pStyle w:val="TableParagraph"/>
+              <w:spacing w:line="268" w:lineRule="exact"/>
+            </w:pPr>
+            <w:r>
+              <w:t>AAA-t</w:t>
+            </w:r>
+            <w:r>
+              <w:rPr>
+                <w:spacing w:val="-1"/>
+              </w:rPr>
+              <w:t xml:space="preserve"> </w:t>
+            </w:r>
+            <w:r>
+              <w:t>részekre</w:t>
+            </w:r>
+            <w:r>
+              <w:rPr>
+                <w:spacing w:val="-2"/>
+              </w:rPr>
+              <w:t xml:space="preserve"> </w:t>
+            </w:r>
+            <w:r>
+              <w:t>osztja,</w:t>
+            </w:r>
+            <w:r>
+              <w:rPr>
+                <w:spacing w:val="-4"/>
+              </w:rPr>
+              <w:t xml:space="preserve"> </w:t>
+            </w:r>
+            <w:r>
+              <w:t>modularitást</w:t>
+            </w:r>
+          </w:p>
+          <w:p>
+            <w:pPr>
+              <w:pStyle w:val="TableParagraph"/>
+              <w:spacing w:line="240" w:lineRule="auto"/>
+            </w:pPr>
+            <w:r>
+              <w:t>lehetővé</w:t>
+            </w:r>
+            <w:r>
+              <w:rPr>
+                <w:spacing w:val="-1"/>
+              </w:rPr>
+              <w:t xml:space="preserve"> </w:t>
+            </w:r>
+            <w:r>
+              <w:t>teszi</w:t>
+            </w:r>
+          </w:p>
+        </w:tc>
+        <w:tc>
+          <w:tcPr>
+            <w:tcW w:w="3351" w:type="dxa"/>
+          </w:tcPr>
+          <w:p>
+            <w:pPr>
+              <w:pStyle w:val="TableParagraph"/>
+              <w:spacing w:line="240" w:lineRule="auto"/>
+              <w:ind w:left="105" w:right="533"/>
+            </w:pPr>
+            <w:r>
+              <w:t>Kombinálja az hitelesítést és a</w:t>
+            </w:r>
+            <w:r>
+              <w:rPr>
+                <w:spacing w:val="-47"/>
+              </w:rPr>
+              <w:t xml:space="preserve"> </w:t>
+            </w:r>
+            <w:r>
+              <w:t>jogosultságkezelést,</w:t>
+            </w:r>
+            <w:r>
+              <w:rPr>
+                <w:spacing w:val="-4"/>
+              </w:rPr>
+              <w:t xml:space="preserve"> </w:t>
+            </w:r>
+            <w:r>
+              <w:t>külön</w:t>
+            </w:r>
+          </w:p>
+          <w:p>
+            <w:pPr>
+              <w:pStyle w:val="TableParagraph"/>
+              <w:spacing w:line="240" w:lineRule="auto"/>
+              <w:ind w:left="105"/>
+            </w:pPr>
+            <w:r>
+              <w:t>könyvelés.</w:t>
+            </w:r>
+            <w:r>
+              <w:rPr>
+                <w:spacing w:val="-1"/>
+              </w:rPr>
+              <w:t xml:space="preserve"> </w:t>
+            </w:r>
+            <w:r>
+              <w:t>Ezáltal</w:t>
+            </w:r>
+            <w:r>
+              <w:rPr>
+                <w:spacing w:val="-4"/>
+              </w:rPr>
+              <w:t xml:space="preserve"> </w:t>
+            </w:r>
+            <w:r>
+              <w:t>nem</w:t>
+            </w:r>
+            <w:r>
+              <w:rPr>
+                <w:spacing w:val="-2"/>
+              </w:rPr>
+              <w:t xml:space="preserve"> </w:t>
+            </w:r>
+            <w:r>
+              <w:t>olyan</w:t>
+            </w:r>
+          </w:p>
+          <w:p>
+            <w:pPr>
+              <w:pStyle w:val="TableParagraph"/>
+              <w:spacing w:line="249" w:lineRule="exact"/>
+              <w:ind w:left="105"/>
+            </w:pPr>
+            <w:r>
+              <w:t>rugalmas,</w:t>
+            </w:r>
+            <w:r>
+              <w:rPr>
+                <w:spacing w:val="-2"/>
+              </w:rPr>
+              <w:t xml:space="preserve"> </w:t>
+            </w:r>
+            <w:r>
+              <w:t>mint a</w:t>
+            </w:r>
+            <w:r>
+              <w:rPr>
+                <w:spacing w:val="-3"/>
+              </w:rPr>
+              <w:t xml:space="preserve"> </w:t>
+            </w:r>
+            <w:r>
+              <w:t>TACACS+</w:t>
+            </w:r>
+          </w:p>
+        </w:tc>
+      </w:tr>
+      <w:tr>
+        <w:trPr>
+          <w:trHeight w:val="269"/>
+        </w:trPr>
+        <w:tc>
+          <w:tcPr>
+            <w:tcW w:w="1980" w:type="dxa"/>
+          </w:tcPr>
+          <w:p>
+            <w:pPr>
+              <w:pStyle w:val="TableParagraph"/>
+              <w:spacing w:line="249" w:lineRule="exact"/>
+            </w:pPr>
+            <w:r>
+              <w:t>Támogatottság</w:t>
+            </w:r>
+          </w:p>
+        </w:tc>
+        <w:tc>
+          <w:tcPr>
+            <w:tcW w:w="3687" w:type="dxa"/>
+          </w:tcPr>
+          <w:p>
+            <w:pPr>
+              <w:pStyle w:val="TableParagraph"/>
+              <w:spacing w:line="249" w:lineRule="exact"/>
+            </w:pPr>
+            <w:r>
+              <w:t>Cisco</w:t>
+            </w:r>
+          </w:p>
+        </w:tc>
+        <w:tc>
+          <w:tcPr>
+            <w:tcW w:w="3351" w:type="dxa"/>
+          </w:tcPr>
+          <w:p>
+            <w:pPr>
+              <w:pStyle w:val="TableParagraph"/>
+              <w:spacing w:line="249" w:lineRule="exact"/>
+              <w:ind w:left="105"/>
+            </w:pPr>
+            <w:r>
+              <w:t>Nyitott/RFC</w:t>
+            </w:r>
+            <w:r>
+              <w:rPr>
+                <w:spacing w:val="-2"/>
+              </w:rPr>
+              <w:t xml:space="preserve"> </w:t>
+            </w:r>
+            <w:r>
+              <w:t>standard</w:t>
+            </w:r>
+          </w:p>
+        </w:tc>
+      </w:tr>
+      <w:tr>
+        <w:trPr>
+          <w:trHeight w:val="268"/>
+        </w:trPr>
+        <w:tc>
+          <w:tcPr>
+            <w:tcW w:w="1980" w:type="dxa"/>
+          </w:tcPr>
+          <w:p>
+            <w:pPr>
+              <w:pStyle w:val="TableParagraph"/>
+            </w:pPr>
+            <w:r>
+              <w:t>Szállítási</w:t>
+            </w:r>
+            <w:r>
+              <w:rPr>
+                <w:spacing w:val="-1"/>
+              </w:rPr>
+              <w:t xml:space="preserve"> </w:t>
+            </w:r>
+            <w:r>
+              <w:t>protokoll</w:t>
+            </w:r>
+          </w:p>
+        </w:tc>
+        <w:tc>
+          <w:tcPr>
+            <w:tcW w:w="3687" w:type="dxa"/>
+          </w:tcPr>
+          <w:p>
+            <w:pPr>
+              <w:pStyle w:val="TableParagraph"/>
+            </w:pPr>
+            <w:r>
+              <w:t>TCP</w:t>
+            </w:r>
+          </w:p>
+        </w:tc>
+        <w:tc>
+          <w:tcPr>
+            <w:tcW w:w="3351" w:type="dxa"/>
+          </w:tcPr>
+          <w:p>
+            <w:pPr>
+              <w:pStyle w:val="TableParagraph"/>
+              <w:ind w:left="105"/>
+            </w:pPr>
+            <w:r>
+              <w:t>UDP</w:t>
+            </w:r>
+          </w:p>
+        </w:tc>
+      </w:tr>
+      <w:tr>
+        <w:trPr>
+          <w:trHeight w:val="806"/>
+        </w:trPr>
+        <w:tc>
+          <w:tcPr>
+            <w:tcW w:w="1980" w:type="dxa"/>
+          </w:tcPr>
+          <w:p>
+            <w:pPr>
+              <w:pStyle w:val="TableParagraph"/>
+              <w:spacing w:line="268" w:lineRule="exact"/>
+            </w:pPr>
+            <w:r>
+              <w:t>CHAP</w:t>
+            </w:r>
+          </w:p>
+        </w:tc>
+        <w:tc>
+          <w:tcPr>
+            <w:tcW w:w="3687" w:type="dxa"/>
+          </w:tcPr>
+          <w:p>
+            <w:pPr>
+              <w:pStyle w:val="TableParagraph"/>
+              <w:spacing w:line="268" w:lineRule="exact"/>
+            </w:pPr>
+            <w:r>
+              <w:t>Kétirányú</w:t>
+            </w:r>
+            <w:r>
+              <w:rPr>
+                <w:spacing w:val="-5"/>
+              </w:rPr>
+              <w:t xml:space="preserve"> </w:t>
+            </w:r>
+            <w:r>
+              <w:t>hívás</w:t>
+            </w:r>
+            <w:r>
+              <w:rPr>
+                <w:spacing w:val="-2"/>
+              </w:rPr>
+              <w:t xml:space="preserve"> </w:t>
+            </w:r>
+            <w:r>
+              <w:t>és</w:t>
+            </w:r>
+            <w:r>
+              <w:rPr>
+                <w:spacing w:val="-1"/>
+              </w:rPr>
+              <w:t xml:space="preserve"> </w:t>
+            </w:r>
+            <w:r>
+              <w:t>válasz,</w:t>
+            </w:r>
+            <w:r>
+              <w:rPr>
+                <w:spacing w:val="-2"/>
+              </w:rPr>
+              <w:t xml:space="preserve"> </w:t>
+            </w:r>
+            <w:r>
+              <w:t>mint a</w:t>
+            </w:r>
+          </w:p>
+          <w:p>
+            <w:pPr>
+              <w:pStyle w:val="TableParagraph"/>
+              <w:spacing w:line="270" w:lineRule="atLeast"/>
+              <w:ind w:right="247"/>
+            </w:pPr>
+            <w:proofErr w:type="spellStart"/>
+            <w:r>
+              <w:t>Challenge</w:t>
+            </w:r>
+            <w:proofErr w:type="spellEnd"/>
+            <w:r>
+              <w:t xml:space="preserve"> </w:t>
+            </w:r>
+            <w:proofErr w:type="spellStart"/>
+            <w:r>
+              <w:t>Handshake</w:t>
+            </w:r>
+            <w:proofErr w:type="spellEnd"/>
+            <w:r>
+              <w:t xml:space="preserve"> </w:t>
+            </w:r>
+            <w:proofErr w:type="spellStart"/>
+            <w:r>
+              <w:t>Authentication</w:t>
+            </w:r>
+            <w:proofErr w:type="spellEnd"/>
+            <w:r>
+              <w:rPr>
+                <w:spacing w:val="-47"/>
+              </w:rPr>
+              <w:t xml:space="preserve"> </w:t>
+            </w:r>
+            <w:proofErr w:type="spellStart"/>
+            <w:r>
+              <w:t>Protocol</w:t>
+            </w:r>
+            <w:proofErr w:type="spellEnd"/>
+            <w:r>
+              <w:rPr>
+                <w:spacing w:val="-3"/>
+              </w:rPr>
+              <w:t xml:space="preserve"> </w:t>
+            </w:r>
+            <w:r>
+              <w:t>(CHAP)</w:t>
+            </w:r>
+          </w:p>
+        </w:tc>
+        <w:tc>
+          <w:tcPr>
+            <w:tcW w:w="3351" w:type="dxa"/>
+          </w:tcPr>
+          <w:p>
+            <w:pPr>
+              <w:pStyle w:val="TableParagraph"/>
+              <w:spacing w:line="240" w:lineRule="auto"/>
+              <w:ind w:left="105" w:right="517"/>
+            </w:pPr>
+            <w:r>
+              <w:t>Egyirányú a RADIUS szerver és</w:t>
+            </w:r>
+            <w:r>
+              <w:rPr>
+                <w:spacing w:val="-47"/>
+              </w:rPr>
+              <w:t xml:space="preserve"> </w:t>
+            </w:r>
+            <w:r>
+              <w:t>kliens</w:t>
+            </w:r>
+            <w:r>
+              <w:rPr>
+                <w:spacing w:val="-1"/>
+              </w:rPr>
+              <w:t xml:space="preserve"> </w:t>
+            </w:r>
+            <w:r>
+              <w:t>között</w:t>
+            </w:r>
+          </w:p>
+        </w:tc>
+      </w:tr>
+      <w:tr>
+        <w:trPr>
+          <w:trHeight w:val="266"/>
+        </w:trPr>
+        <w:tc>
+          <w:tcPr>
+            <w:tcW w:w="1980" w:type="dxa"/>
+          </w:tcPr>
+          <w:p>
+            <w:pPr>
+              <w:pStyle w:val="TableParagraph"/>
+              <w:spacing w:line="247" w:lineRule="exact"/>
+            </w:pPr>
+            <w:r>
+              <w:t>Bizalmasság</w:t>
+            </w:r>
+          </w:p>
+        </w:tc>
+        <w:tc>
+          <w:tcPr>
+            <w:tcW w:w="3687" w:type="dxa"/>
+          </w:tcPr>
+          <w:p>
+            <w:pPr>
+              <w:pStyle w:val="TableParagraph"/>
+              <w:spacing w:line="247" w:lineRule="exact"/>
+            </w:pPr>
+            <w:r>
+              <w:t>Egész</w:t>
+            </w:r>
+            <w:r>
+              <w:rPr>
+                <w:spacing w:val="-4"/>
+              </w:rPr>
+              <w:t xml:space="preserve"> </w:t>
+            </w:r>
+            <w:r>
+              <w:t>csomag</w:t>
+            </w:r>
+            <w:r>
+              <w:rPr>
+                <w:spacing w:val="-3"/>
+              </w:rPr>
+              <w:t xml:space="preserve"> </w:t>
+            </w:r>
+            <w:r>
+              <w:t>titkosított</w:t>
+            </w:r>
+          </w:p>
+        </w:tc>
+        <w:tc>
+          <w:tcPr>
+            <w:tcW w:w="3351" w:type="dxa"/>
+          </w:tcPr>
+          <w:p>
+            <w:pPr>
+              <w:pStyle w:val="TableParagraph"/>
+              <w:spacing w:line="247" w:lineRule="exact"/>
+              <w:ind w:left="105"/>
+            </w:pPr>
+            <w:r>
+              <w:t>Csak</w:t>
+            </w:r>
+            <w:r>
+              <w:rPr>
+                <w:spacing w:val="-2"/>
+              </w:rPr>
+              <w:t xml:space="preserve"> </w:t>
+            </w:r>
+            <w:r>
+              <w:t>a</w:t>
+            </w:r>
+            <w:r>
+              <w:rPr>
+                <w:spacing w:val="-1"/>
+              </w:rPr>
+              <w:t xml:space="preserve"> </w:t>
+            </w:r>
+            <w:r>
+              <w:t>jelszó</w:t>
+            </w:r>
+            <w:r>
+              <w:rPr>
+                <w:spacing w:val="-4"/>
+              </w:rPr>
+              <w:t xml:space="preserve"> </w:t>
+            </w:r>
+            <w:r>
+              <w:t>titkosított</w:t>
+            </w:r>
+          </w:p>
+        </w:tc>
+      </w:tr>
+      <w:tr>
+        <w:trPr>
+          <w:trHeight w:val="806"/>
+        </w:trPr>
+        <w:tc>
+          <w:tcPr>
+            <w:tcW w:w="1980" w:type="dxa"/>
+          </w:tcPr>
+          <w:p>
+            <w:pPr>
+              <w:pStyle w:val="TableParagraph"/>
+              <w:spacing w:line="268" w:lineRule="exact"/>
+            </w:pPr>
+            <w:r>
+              <w:t>Testreszabhatóság</w:t>
+            </w:r>
+          </w:p>
+        </w:tc>
+        <w:tc>
+          <w:tcPr>
+            <w:tcW w:w="3687" w:type="dxa"/>
+          </w:tcPr>
+          <w:p>
+            <w:pPr>
+              <w:pStyle w:val="TableParagraph"/>
+              <w:spacing w:line="240" w:lineRule="auto"/>
+              <w:ind w:right="144"/>
+            </w:pPr>
+            <w:r>
+              <w:t>biztosítja az útválasztó parancsok</w:t>
+            </w:r>
+            <w:r>
+              <w:rPr>
+                <w:spacing w:val="1"/>
+              </w:rPr>
+              <w:t xml:space="preserve"> </w:t>
+            </w:r>
+            <w:r>
+              <w:t>jogosultságkezelését</w:t>
+            </w:r>
+            <w:r>
+              <w:rPr>
+                <w:spacing w:val="-11"/>
+              </w:rPr>
+              <w:t xml:space="preserve"> </w:t>
+            </w:r>
+            <w:proofErr w:type="spellStart"/>
+            <w:r>
+              <w:t>felhasználónként</w:t>
+            </w:r>
+            <w:proofErr w:type="spellEnd"/>
+          </w:p>
+          <w:p>
+            <w:pPr>
+              <w:pStyle w:val="TableParagraph"/>
+              <w:spacing w:line="249" w:lineRule="exact"/>
+            </w:pPr>
+            <w:r>
+              <w:t>vagy</w:t>
+            </w:r>
+            <w:r>
+              <w:rPr>
+                <w:spacing w:val="-3"/>
+              </w:rPr>
+              <w:t xml:space="preserve"> </w:t>
+            </w:r>
+            <w:r>
+              <w:t>csoportonként</w:t>
+            </w:r>
+          </w:p>
+        </w:tc>
+        <w:tc>
+          <w:tcPr>
+            <w:tcW w:w="3351" w:type="dxa"/>
+          </w:tcPr>
+          <w:p>
+            <w:pPr>
+              <w:pStyle w:val="TableParagraph"/>
+              <w:spacing w:line="268" w:lineRule="exact"/>
+              <w:ind w:left="105"/>
+            </w:pPr>
+            <w:r>
+              <w:t>nem</w:t>
+            </w:r>
+            <w:r>
+              <w:rPr>
+                <w:spacing w:val="-2"/>
+              </w:rPr>
+              <w:t xml:space="preserve"> </w:t>
+            </w:r>
+            <w:r>
+              <w:t>biztosítja</w:t>
+            </w:r>
+          </w:p>
+        </w:tc>
+      </w:tr>
+      <w:tr>
+        <w:trPr>
+          <w:trHeight w:val="268"/>
+        </w:trPr>
+        <w:tc>
+          <w:tcPr>
+            <w:tcW w:w="1980" w:type="dxa"/>
+          </w:tcPr>
+          <w:p>
+            <w:pPr>
+              <w:pStyle w:val="TableParagraph"/>
+            </w:pPr>
+            <w:r>
+              <w:t>Könyvelés</w:t>
+            </w:r>
+          </w:p>
+        </w:tc>
+        <w:tc>
+          <w:tcPr>
+            <w:tcW w:w="3687" w:type="dxa"/>
+          </w:tcPr>
+          <w:p>
+            <w:pPr>
+              <w:pStyle w:val="TableParagraph"/>
+            </w:pPr>
+            <w:r>
+              <w:t>Limitált</w:t>
+            </w:r>
+          </w:p>
+        </w:tc>
+        <w:tc>
+          <w:tcPr>
+            <w:tcW w:w="3351" w:type="dxa"/>
+          </w:tcPr>
+          <w:p>
+            <w:pPr>
+              <w:pStyle w:val="TableParagraph"/>
+              <w:ind w:left="105"/>
+            </w:pPr>
+            <w:r>
+              <w:t>Széleskörű</w:t>
+            </w:r>
+          </w:p>
+        </w:tc>
+      </w:tr>
+    </w:tbl>
+    <w:p>
+      <w:pPr>
+        <w:pStyle w:val="Cmsor1"/>
+      </w:pPr>
+    </w:p>
+    <w:p>
+      <w:pPr>
+        <w:spacing w:after="160" w:line="259" w:lineRule="auto"/>
+        <w:rPr>
+          <w:rFonts w:asciiTheme="majorHAnsi" w:eastAsiaTheme="majorEastAsia" w:hAnsiTheme="majorHAnsi" w:cstheme="majorBidi"/>
+          <w:color w:val="2F5496" w:themeColor="accent1" w:themeShade="BF"/>
+          <w:sz w:val="32"/>
+          <w:szCs w:val="32"/>
+        </w:rPr>
+      </w:pPr>
+      <w:r>
+        <w:br w:type="page"/>
+      </w:r>
+    </w:p>
+    <w:p>
+      <w:pPr>
+        <w:pStyle w:val="Cmsor1"/>
+      </w:pPr>
+      <w:r>
+        <w:lastRenderedPageBreak/>
+        <w:t>IPS és IPS rendeltetése</w:t>
+      </w:r>
+    </w:p>
+    <w:p>
+      <w:pPr>
+        <w:pStyle w:val="Listaszerbekezds"/>
+        <w:numPr>
+          <w:ilvl w:val="0"/>
+          <w:numId w:val="2"/>
+        </w:numPr>
+        <w:spacing w:after="160" w:line="259" w:lineRule="auto"/>
+      </w:pPr>
+      <w:r>
+        <w:t>Behatolás érzékelő eszközöknek a hálózat kritikus forgalmat átbocsátó pontjaira helyezésével a nem kívánt vagy jogosulatlan forgalom érzékelése és valós idejű beavatkozás is elvégezhető.</w:t>
+      </w:r>
+    </w:p>
+    <w:p>
+      <w:pPr>
+        <w:pStyle w:val="Cmsor2"/>
+      </w:pPr>
+      <w:r>
+        <w:t>IDS és IPS alapfunkciók</w:t>
+      </w:r>
+    </w:p>
+    <w:p>
+      <w:pPr>
+        <w:pStyle w:val="Listaszerbekezds"/>
+        <w:numPr>
+          <w:ilvl w:val="0"/>
+          <w:numId w:val="2"/>
+        </w:numPr>
+        <w:spacing w:after="160" w:line="259" w:lineRule="auto"/>
+      </w:pPr>
+      <w:r>
+        <w:rPr>
+          <w:b/>
+          <w:bCs/>
+        </w:rPr>
+        <w:t>Érzékelik</w:t>
+      </w:r>
+    </w:p>
+    <w:p>
+      <w:pPr>
+        <w:pStyle w:val="Listaszerbekezds"/>
+        <w:numPr>
+          <w:ilvl w:val="1"/>
+          <w:numId w:val="2"/>
+        </w:numPr>
+        <w:spacing w:after="160" w:line="259" w:lineRule="auto"/>
+      </w:pPr>
+      <w:r>
+        <w:t>Gyanús csomagokat</w:t>
+      </w:r>
+    </w:p>
+    <w:p>
+      <w:pPr>
+        <w:pStyle w:val="Listaszerbekezds"/>
+        <w:numPr>
+          <w:ilvl w:val="1"/>
+          <w:numId w:val="2"/>
+        </w:numPr>
+        <w:spacing w:after="160" w:line="259" w:lineRule="auto"/>
+      </w:pPr>
+      <w:r>
+        <w:t>Illegális tevékenységre utaló adattartalmakat</w:t>
+      </w:r>
+    </w:p>
+    <w:p>
+      <w:pPr>
+        <w:pStyle w:val="Listaszerbekezds"/>
+        <w:numPr>
+          <w:ilvl w:val="1"/>
+          <w:numId w:val="2"/>
+        </w:numPr>
+        <w:spacing w:after="160" w:line="259" w:lineRule="auto"/>
+      </w:pPr>
+      <w:r>
+        <w:t>Normálistól eltérő forgalom mintákat</w:t>
+      </w:r>
+    </w:p>
+    <w:p>
+      <w:pPr>
+        <w:pStyle w:val="Listaszerbekezds"/>
+        <w:numPr>
+          <w:ilvl w:val="1"/>
+          <w:numId w:val="2"/>
+        </w:numPr>
+        <w:spacing w:after="160" w:line="259" w:lineRule="auto"/>
+      </w:pPr>
+      <w:r>
+        <w:t>Küszöb értékeket meghaladó mennyiségű csomagokat</w:t>
+      </w:r>
+    </w:p>
+    <w:p>
+      <w:pPr>
+        <w:pStyle w:val="Listaszerbekezds"/>
+        <w:numPr>
+          <w:ilvl w:val="1"/>
+          <w:numId w:val="2"/>
+        </w:numPr>
+        <w:spacing w:after="160" w:line="259" w:lineRule="auto"/>
+      </w:pPr>
+      <w:r>
+        <w:t>IDS jelzi a behatolás tényét</w:t>
+      </w:r>
+    </w:p>
+    <w:p>
+      <w:pPr>
+        <w:pStyle w:val="Listaszerbekezds"/>
+        <w:numPr>
+          <w:ilvl w:val="1"/>
+          <w:numId w:val="2"/>
+        </w:numPr>
+        <w:spacing w:after="160" w:line="259" w:lineRule="auto"/>
+      </w:pPr>
+      <w:r>
+        <w:t>IPS valós időben ellenintézkedéseket tesz a támadás megelőzésére</w:t>
+      </w:r>
+    </w:p>
+    <w:p>
+      <w:pPr>
+        <w:pStyle w:val="Cmsor2"/>
+      </w:pPr>
+      <w:r>
+        <w:t>Tervezési megfontolások</w:t>
+      </w:r>
+    </w:p>
+    <w:p>
+      <w:pPr>
+        <w:pStyle w:val="Listaszerbekezds"/>
+        <w:numPr>
+          <w:ilvl w:val="0"/>
+          <w:numId w:val="2"/>
+        </w:numPr>
+        <w:spacing w:after="160" w:line="259" w:lineRule="auto"/>
+      </w:pPr>
+      <w:r>
+        <w:rPr>
+          <w:b/>
+          <w:bCs/>
+        </w:rPr>
+        <w:t>Védelem</w:t>
+      </w:r>
+      <w:r>
+        <w:rPr>
+          <w:b/>
+          <w:bCs/>
+        </w:rPr>
+        <w:t xml:space="preserve">: </w:t>
+      </w:r>
+      <w:r>
+        <w:t>Biztonsági politika kialakítása és megvalósítása megfelelő technológia alkalmazásával.</w:t>
+      </w:r>
+    </w:p>
+    <w:p>
+      <w:pPr>
+        <w:pStyle w:val="Listaszerbekezds"/>
+        <w:numPr>
+          <w:ilvl w:val="0"/>
+          <w:numId w:val="2"/>
+        </w:numPr>
+        <w:spacing w:after="160" w:line="259" w:lineRule="auto"/>
+      </w:pPr>
+      <w:r>
+        <w:rPr>
+          <w:b/>
+          <w:bCs/>
+        </w:rPr>
+        <w:t xml:space="preserve">Érzékelés: </w:t>
+      </w:r>
+      <w:r>
+        <w:t>Támadások észlelése</w:t>
+      </w:r>
+    </w:p>
+    <w:p>
+      <w:pPr>
+        <w:pStyle w:val="Listaszerbekezds"/>
+        <w:numPr>
+          <w:ilvl w:val="0"/>
+          <w:numId w:val="2"/>
+        </w:numPr>
+        <w:spacing w:after="160" w:line="259" w:lineRule="auto"/>
+      </w:pPr>
+      <w:r>
+        <w:rPr>
+          <w:b/>
+          <w:bCs/>
+        </w:rPr>
+        <w:t xml:space="preserve">Elhárítás: </w:t>
+      </w:r>
+      <w:r>
+        <w:t>Válaszlépés megtétele</w:t>
+      </w:r>
+    </w:p>
+    <w:p>
+      <w:pPr>
+        <w:pStyle w:val="Listaszerbekezds"/>
+        <w:numPr>
+          <w:ilvl w:val="0"/>
+          <w:numId w:val="2"/>
+        </w:numPr>
+        <w:spacing w:after="160" w:line="259" w:lineRule="auto"/>
+      </w:pPr>
+      <w:r>
+        <w:rPr>
+          <w:b/>
+          <w:bCs/>
+        </w:rPr>
+        <w:t>Értékelés:</w:t>
+      </w:r>
+      <w:r>
+        <w:t xml:space="preserve"> Kockázatelemzés, ellenintézkedések és költség/haszon elemzés</w:t>
+      </w:r>
+    </w:p>
+    <w:p>
+      <w:pPr>
+        <w:pStyle w:val="Listaszerbekezds"/>
+        <w:numPr>
+          <w:ilvl w:val="0"/>
+          <w:numId w:val="2"/>
+        </w:numPr>
+        <w:spacing w:after="160" w:line="259" w:lineRule="auto"/>
+      </w:pPr>
+      <w:r>
+        <w:rPr>
+          <w:b/>
+          <w:bCs/>
+        </w:rPr>
+        <w:t>Javítás:</w:t>
+      </w:r>
+      <w:r>
+        <w:t xml:space="preserve"> Kiválasztott ellenintézkedések megvalósítása</w:t>
+      </w:r>
+    </w:p>
+    <w:p>
+      <w:pPr>
+        <w:pStyle w:val="Cmsor2"/>
+      </w:pPr>
+      <w:r>
+        <w:t>Szolgáltatások és lehetőségek</w:t>
+      </w:r>
+    </w:p>
+    <w:p>
+      <w:pPr>
+        <w:pStyle w:val="Cmsor3"/>
+      </w:pPr>
+      <w:r>
+        <w:t>IDS</w:t>
+      </w:r>
+    </w:p>
+    <w:p>
+      <w:pPr>
+        <w:pStyle w:val="Listaszerbekezds"/>
+        <w:numPr>
+          <w:ilvl w:val="0"/>
+          <w:numId w:val="2"/>
+        </w:numPr>
+        <w:spacing w:after="160" w:line="259" w:lineRule="auto"/>
+      </w:pPr>
+      <w:r>
+        <w:rPr>
+          <w:b/>
+          <w:bCs/>
+        </w:rPr>
+        <w:t xml:space="preserve">Előnyei: </w:t>
+      </w:r>
+      <w:r>
+        <w:t>Nem érinti negatívan a hálózati forgalmat.</w:t>
+      </w:r>
+    </w:p>
+    <w:p>
+      <w:pPr>
+        <w:pStyle w:val="Listaszerbekezds"/>
+        <w:numPr>
+          <w:ilvl w:val="0"/>
+          <w:numId w:val="2"/>
+        </w:numPr>
+        <w:spacing w:after="160" w:line="259" w:lineRule="auto"/>
+      </w:pPr>
+      <w:r>
+        <w:rPr>
+          <w:b/>
+          <w:bCs/>
+        </w:rPr>
+        <w:t xml:space="preserve">Hátrányai: </w:t>
+      </w:r>
+      <w:r>
+        <w:t>Nem skálázható és a rosszindulatú csomag célba juttatását nem akadályozza meg.</w:t>
+      </w:r>
+    </w:p>
+    <w:p>
+      <w:pPr>
+        <w:pStyle w:val="Cmsor3"/>
+      </w:pPr>
+      <w:r>
+        <w:t>IPS</w:t>
+      </w:r>
+    </w:p>
+    <w:p>
+      <w:pPr>
+        <w:pStyle w:val="Listaszerbekezds"/>
+        <w:numPr>
+          <w:ilvl w:val="0"/>
+          <w:numId w:val="2"/>
+        </w:numPr>
+        <w:spacing w:after="160" w:line="259" w:lineRule="auto"/>
+      </w:pPr>
+      <w:r>
+        <w:rPr>
+          <w:b/>
+          <w:bCs/>
+        </w:rPr>
+        <w:t>Előnyei:</w:t>
+      </w:r>
+    </w:p>
+    <w:p>
+      <w:pPr>
+        <w:pStyle w:val="Listaszerbekezds"/>
+        <w:numPr>
+          <w:ilvl w:val="1"/>
+          <w:numId w:val="2"/>
+        </w:numPr>
+        <w:spacing w:after="160" w:line="259" w:lineRule="auto"/>
+      </w:pPr>
+      <w:r>
+        <w:t>Single-packet támadásokat megállítja</w:t>
+      </w:r>
+    </w:p>
+    <w:p>
+      <w:pPr>
+        <w:pStyle w:val="Listaszerbekezds"/>
+        <w:numPr>
+          <w:ilvl w:val="1"/>
+          <w:numId w:val="2"/>
+        </w:numPr>
+        <w:spacing w:after="160" w:line="259" w:lineRule="auto"/>
+      </w:pPr>
+      <w:r>
+        <w:t>Real-time figyeli a forgalmat</w:t>
+      </w:r>
+    </w:p>
+    <w:p>
+      <w:pPr>
+        <w:pStyle w:val="Listaszerbekezds"/>
+        <w:numPr>
+          <w:ilvl w:val="1"/>
+          <w:numId w:val="2"/>
+        </w:numPr>
+        <w:spacing w:after="160" w:line="259" w:lineRule="auto"/>
+      </w:pPr>
+      <w:r>
+        <w:t>Harmadik és negyedik rétegben figyel</w:t>
+      </w:r>
+    </w:p>
+    <w:p>
+      <w:pPr>
+        <w:pStyle w:val="Listaszerbekezds"/>
+        <w:numPr>
+          <w:ilvl w:val="0"/>
+          <w:numId w:val="2"/>
+        </w:numPr>
+        <w:spacing w:after="160" w:line="259" w:lineRule="auto"/>
+      </w:pPr>
+      <w:r>
+        <w:rPr>
+          <w:b/>
+          <w:bCs/>
+        </w:rPr>
+        <w:t>Hátrányai:</w:t>
+      </w:r>
+    </w:p>
+    <w:p>
+      <w:pPr>
+        <w:pStyle w:val="Listaszerbekezds"/>
+        <w:numPr>
+          <w:ilvl w:val="1"/>
+          <w:numId w:val="2"/>
+        </w:numPr>
+        <w:spacing w:after="160" w:line="259" w:lineRule="auto"/>
+      </w:pPr>
+      <w:r>
+        <w:t>Negatívan érinti a hálózati teljesítményt (latency, jitter)</w:t>
+      </w:r>
+    </w:p>
+    <w:p>
+      <w:pPr>
+        <w:pStyle w:val="Listaszerbekezds"/>
+        <w:numPr>
+          <w:ilvl w:val="1"/>
+          <w:numId w:val="2"/>
+        </w:numPr>
+        <w:spacing w:after="160" w:line="259" w:lineRule="auto"/>
+      </w:pPr>
+      <w:r>
+        <w:t>Kieséskor megszakad a forgalom</w:t>
       </w:r>
     </w:p>
     <w:p>
@@ -44,6 +2322,366 @@
     </w:sectPr>
   </w:body>
 </w:document>
+</file>
+
+<file path=word/numbering.xml><?xml version="1.0" encoding="utf-8"?>
+<w:numbering xmlns:wpc="http://schemas.microsoft.com/office/word/2010/wordprocessingCanvas" xmlns:cx="http://schemas.microsoft.com/office/drawing/2014/chartex" xmlns:cx1="http://schemas.microsoft.com/office/drawing/2015/9/8/chartex" xmlns:cx2="http://schemas.microsoft.com/office/drawing/2015/10/21/chartex" xmlns:cx3="http://schemas.microsoft.com/office/drawing/2016/5/9/chartex" xmlns:cx4="http://schemas.microsoft.com/office/drawing/2016/5/10/chartex" xmlns:cx5="http://schemas.microsoft.com/office/drawing/2016/5/11/chartex" xmlns:cx6="http://schemas.microsoft.com/office/drawing/2016/5/12/chartex" xmlns:cx7="http://schemas.microsoft.com/office/drawing/2016/5/13/chartex" xmlns:cx8="http://schemas.microsoft.com/office/drawing/2016/5/14/chartex" xmlns:mc="http://schemas.openxmlformats.org/markup-compatibility/2006" xmlns:aink="http://schemas.microsoft.com/office/drawing/2016/ink" xmlns:am3d="http://schemas.microsoft.com/office/drawing/2017/model3d" xmlns:o="urn:schemas-microsoft-com:office:office" xmlns:oel="http://schemas.microsoft.com/office/2019/extlst" xmlns:r="http://schemas.openxmlformats.org/officeDocument/2006/relationships" xmlns:m="http://schemas.openxmlformats.org/officeDocument/2006/math" xmlns:v="urn:schemas-microsoft-com:vml" xmlns:wp14="http://schemas.microsoft.com/office/word/2010/wordprocessingDrawing" xmlns:wp="http://schemas.openxmlformats.org/drawingml/2006/wordprocessingDrawing" xmlns:w10="urn:schemas-microsoft-com:office:word" xmlns:w="http://schemas.openxmlformats.org/wordprocessingml/2006/main" xmlns:w14="http://schemas.microsoft.com/office/word/2010/wordml" xmlns:w15="http://schemas.microsoft.com/office/word/2012/wordml" xmlns:w16cex="http://schemas.microsoft.com/office/word/2018/wordml/cex" xmlns:w16cid="http://schemas.microsoft.com/office/word/2016/wordml/cid" xmlns:w16="http://schemas.microsoft.com/office/word/2018/wordml" xmlns:w16du="http://schemas.microsoft.com/office/word/2023/wordml/word16du" xmlns:w16sdtdh="http://schemas.microsoft.com/office/word/2020/wordml/sdtdatahash" xmlns:w16se="http://schemas.microsoft.com/office/word/2015/wordml/symex" xmlns:wpg="http://schemas.microsoft.com/office/word/2010/wordprocessingGroup" xmlns:wpi="http://schemas.microsoft.com/office/word/2010/wordprocessingInk" xmlns:wne="http://schemas.microsoft.com/office/word/2006/wordml" xmlns:wps="http://schemas.microsoft.com/office/word/2010/wordprocessingShape" mc:Ignorable="w14 w15 w16se w16cid w16 w16cex w16sdtdh wp14">
+  <w:abstractNum w:abstractNumId="0" w15:restartNumberingAfterBreak="0">
+    <w:nsid w:val="26EF5717"/>
+    <w:multiLevelType w:val="hybridMultilevel"/>
+    <w:tmpl w:val="CE60C84A"/>
+    <w:lvl w:ilvl="0" w:tplc="A4A61638">
+      <w:numFmt w:val="bullet"/>
+      <w:lvlText w:val="-"/>
+      <w:lvlJc w:val="left"/>
+      <w:pPr>
+        <w:ind w:left="720" w:hanging="360"/>
+      </w:pPr>
+      <w:rPr>
+        <w:rFonts w:ascii="Times New Roman" w:eastAsia="Times New Roman" w:hAnsi="Times New Roman" w:cs="Times New Roman" w:hint="default"/>
+      </w:rPr>
+    </w:lvl>
+    <w:lvl w:ilvl="1" w:tplc="040E0003">
+      <w:start w:val="1"/>
+      <w:numFmt w:val="bullet"/>
+      <w:lvlText w:val="o"/>
+      <w:lvlJc w:val="left"/>
+      <w:pPr>
+        <w:ind w:left="1440" w:hanging="360"/>
+      </w:pPr>
+      <w:rPr>
+        <w:rFonts w:ascii="Courier New" w:hAnsi="Courier New" w:cs="Courier New" w:hint="default"/>
+      </w:rPr>
+    </w:lvl>
+    <w:lvl w:ilvl="2" w:tplc="040E0005">
+      <w:start w:val="1"/>
+      <w:numFmt w:val="bullet"/>
+      <w:lvlText w:val=""/>
+      <w:lvlJc w:val="left"/>
+      <w:pPr>
+        <w:ind w:left="2160" w:hanging="360"/>
+      </w:pPr>
+      <w:rPr>
+        <w:rFonts w:ascii="Wingdings" w:hAnsi="Wingdings" w:hint="default"/>
+      </w:rPr>
+    </w:lvl>
+    <w:lvl w:ilvl="3" w:tplc="040E0001" w:tentative="1">
+      <w:start w:val="1"/>
+      <w:numFmt w:val="bullet"/>
+      <w:lvlText w:val=""/>
+      <w:lvlJc w:val="left"/>
+      <w:pPr>
+        <w:ind w:left="2880" w:hanging="360"/>
+      </w:pPr>
+      <w:rPr>
+        <w:rFonts w:ascii="Symbol" w:hAnsi="Symbol" w:hint="default"/>
+      </w:rPr>
+    </w:lvl>
+    <w:lvl w:ilvl="4" w:tplc="040E0003" w:tentative="1">
+      <w:start w:val="1"/>
+      <w:numFmt w:val="bullet"/>
+      <w:lvlText w:val="o"/>
+      <w:lvlJc w:val="left"/>
+      <w:pPr>
+        <w:ind w:left="3600" w:hanging="360"/>
+      </w:pPr>
+      <w:rPr>
+        <w:rFonts w:ascii="Courier New" w:hAnsi="Courier New" w:cs="Courier New" w:hint="default"/>
+      </w:rPr>
+    </w:lvl>
+    <w:lvl w:ilvl="5" w:tplc="040E0005" w:tentative="1">
+      <w:start w:val="1"/>
+      <w:numFmt w:val="bullet"/>
+      <w:lvlText w:val=""/>
+      <w:lvlJc w:val="left"/>
+      <w:pPr>
+        <w:ind w:left="4320" w:hanging="360"/>
+      </w:pPr>
+      <w:rPr>
+        <w:rFonts w:ascii="Wingdings" w:hAnsi="Wingdings" w:hint="default"/>
+      </w:rPr>
+    </w:lvl>
+    <w:lvl w:ilvl="6" w:tplc="040E0001" w:tentative="1">
+      <w:start w:val="1"/>
+      <w:numFmt w:val="bullet"/>
+      <w:lvlText w:val=""/>
+      <w:lvlJc w:val="left"/>
+      <w:pPr>
+        <w:ind w:left="5040" w:hanging="360"/>
+      </w:pPr>
+      <w:rPr>
+        <w:rFonts w:ascii="Symbol" w:hAnsi="Symbol" w:hint="default"/>
+      </w:rPr>
+    </w:lvl>
+    <w:lvl w:ilvl="7" w:tplc="040E0003" w:tentative="1">
+      <w:start w:val="1"/>
+      <w:numFmt w:val="bullet"/>
+      <w:lvlText w:val="o"/>
+      <w:lvlJc w:val="left"/>
+      <w:pPr>
+        <w:ind w:left="5760" w:hanging="360"/>
+      </w:pPr>
+      <w:rPr>
+        <w:rFonts w:ascii="Courier New" w:hAnsi="Courier New" w:cs="Courier New" w:hint="default"/>
+      </w:rPr>
+    </w:lvl>
+    <w:lvl w:ilvl="8" w:tplc="040E0005" w:tentative="1">
+      <w:start w:val="1"/>
+      <w:numFmt w:val="bullet"/>
+      <w:lvlText w:val=""/>
+      <w:lvlJc w:val="left"/>
+      <w:pPr>
+        <w:ind w:left="6480" w:hanging="360"/>
+      </w:pPr>
+      <w:rPr>
+        <w:rFonts w:ascii="Wingdings" w:hAnsi="Wingdings" w:hint="default"/>
+      </w:rPr>
+    </w:lvl>
+  </w:abstractNum>
+  <w:abstractNum w:abstractNumId="1" w15:restartNumberingAfterBreak="0">
+    <w:nsid w:val="3A1D37EB"/>
+    <w:multiLevelType w:val="hybridMultilevel"/>
+    <w:tmpl w:val="A4469120"/>
+    <w:lvl w:ilvl="0" w:tplc="0C1499AA">
+      <w:numFmt w:val="bullet"/>
+      <w:lvlText w:val="-"/>
+      <w:lvlJc w:val="left"/>
+      <w:pPr>
+        <w:ind w:left="720" w:hanging="360"/>
+      </w:pPr>
+      <w:rPr>
+        <w:rFonts w:ascii="Calibri" w:eastAsiaTheme="minorHAnsi" w:hAnsi="Calibri" w:cs="Calibri" w:hint="default"/>
+      </w:rPr>
+    </w:lvl>
+    <w:lvl w:ilvl="1" w:tplc="040E0003">
+      <w:start w:val="1"/>
+      <w:numFmt w:val="bullet"/>
+      <w:lvlText w:val="o"/>
+      <w:lvlJc w:val="left"/>
+      <w:pPr>
+        <w:ind w:left="1440" w:hanging="360"/>
+      </w:pPr>
+      <w:rPr>
+        <w:rFonts w:ascii="Courier New" w:hAnsi="Courier New" w:cs="Courier New" w:hint="default"/>
+      </w:rPr>
+    </w:lvl>
+    <w:lvl w:ilvl="2" w:tplc="040E0005" w:tentative="1">
+      <w:start w:val="1"/>
+      <w:numFmt w:val="bullet"/>
+      <w:lvlText w:val=""/>
+      <w:lvlJc w:val="left"/>
+      <w:pPr>
+        <w:ind w:left="2160" w:hanging="360"/>
+      </w:pPr>
+      <w:rPr>
+        <w:rFonts w:ascii="Wingdings" w:hAnsi="Wingdings" w:hint="default"/>
+      </w:rPr>
+    </w:lvl>
+    <w:lvl w:ilvl="3" w:tplc="040E0001" w:tentative="1">
+      <w:start w:val="1"/>
+      <w:numFmt w:val="bullet"/>
+      <w:lvlText w:val=""/>
+      <w:lvlJc w:val="left"/>
+      <w:pPr>
+        <w:ind w:left="2880" w:hanging="360"/>
+      </w:pPr>
+      <w:rPr>
+        <w:rFonts w:ascii="Symbol" w:hAnsi="Symbol" w:hint="default"/>
+      </w:rPr>
+    </w:lvl>
+    <w:lvl w:ilvl="4" w:tplc="040E0003" w:tentative="1">
+      <w:start w:val="1"/>
+      <w:numFmt w:val="bullet"/>
+      <w:lvlText w:val="o"/>
+      <w:lvlJc w:val="left"/>
+      <w:pPr>
+        <w:ind w:left="3600" w:hanging="360"/>
+      </w:pPr>
+      <w:rPr>
+        <w:rFonts w:ascii="Courier New" w:hAnsi="Courier New" w:cs="Courier New" w:hint="default"/>
+      </w:rPr>
+    </w:lvl>
+    <w:lvl w:ilvl="5" w:tplc="040E0005" w:tentative="1">
+      <w:start w:val="1"/>
+      <w:numFmt w:val="bullet"/>
+      <w:lvlText w:val=""/>
+      <w:lvlJc w:val="left"/>
+      <w:pPr>
+        <w:ind w:left="4320" w:hanging="360"/>
+      </w:pPr>
+      <w:rPr>
+        <w:rFonts w:ascii="Wingdings" w:hAnsi="Wingdings" w:hint="default"/>
+      </w:rPr>
+    </w:lvl>
+    <w:lvl w:ilvl="6" w:tplc="040E0001" w:tentative="1">
+      <w:start w:val="1"/>
+      <w:numFmt w:val="bullet"/>
+      <w:lvlText w:val=""/>
+      <w:lvlJc w:val="left"/>
+      <w:pPr>
+        <w:ind w:left="5040" w:hanging="360"/>
+      </w:pPr>
+      <w:rPr>
+        <w:rFonts w:ascii="Symbol" w:hAnsi="Symbol" w:hint="default"/>
+      </w:rPr>
+    </w:lvl>
+    <w:lvl w:ilvl="7" w:tplc="040E0003" w:tentative="1">
+      <w:start w:val="1"/>
+      <w:numFmt w:val="bullet"/>
+      <w:lvlText w:val="o"/>
+      <w:lvlJc w:val="left"/>
+      <w:pPr>
+        <w:ind w:left="5760" w:hanging="360"/>
+      </w:pPr>
+      <w:rPr>
+        <w:rFonts w:ascii="Courier New" w:hAnsi="Courier New" w:cs="Courier New" w:hint="default"/>
+      </w:rPr>
+    </w:lvl>
+    <w:lvl w:ilvl="8" w:tplc="040E0005" w:tentative="1">
+      <w:start w:val="1"/>
+      <w:numFmt w:val="bullet"/>
+      <w:lvlText w:val=""/>
+      <w:lvlJc w:val="left"/>
+      <w:pPr>
+        <w:ind w:left="6480" w:hanging="360"/>
+      </w:pPr>
+      <w:rPr>
+        <w:rFonts w:ascii="Wingdings" w:hAnsi="Wingdings" w:hint="default"/>
+      </w:rPr>
+    </w:lvl>
+  </w:abstractNum>
+  <w:abstractNum w:abstractNumId="2" w15:restartNumberingAfterBreak="0">
+    <w:nsid w:val="5CB849CC"/>
+    <w:multiLevelType w:val="hybridMultilevel"/>
+    <w:tmpl w:val="BF969468"/>
+    <w:lvl w:ilvl="0" w:tplc="F0C2C334">
+      <w:numFmt w:val="bullet"/>
+      <w:lvlText w:val=""/>
+      <w:lvlJc w:val="left"/>
+      <w:pPr>
+        <w:ind w:left="820" w:hanging="360"/>
+      </w:pPr>
+      <w:rPr>
+        <w:rFonts w:ascii="Symbol" w:eastAsia="Symbol" w:hAnsi="Symbol" w:cs="Symbol" w:hint="default"/>
+        <w:w w:val="100"/>
+        <w:sz w:val="22"/>
+        <w:szCs w:val="22"/>
+        <w:lang w:val="hu-HU" w:eastAsia="en-US" w:bidi="ar-SA"/>
+      </w:rPr>
+    </w:lvl>
+    <w:lvl w:ilvl="1" w:tplc="2230FA0E">
+      <w:numFmt w:val="bullet"/>
+      <w:lvlText w:val="o"/>
+      <w:lvlJc w:val="left"/>
+      <w:pPr>
+        <w:ind w:left="1540" w:hanging="360"/>
+      </w:pPr>
+      <w:rPr>
+        <w:rFonts w:ascii="Courier New" w:eastAsia="Courier New" w:hAnsi="Courier New" w:cs="Courier New" w:hint="default"/>
+        <w:w w:val="100"/>
+        <w:sz w:val="22"/>
+        <w:szCs w:val="22"/>
+        <w:lang w:val="hu-HU" w:eastAsia="en-US" w:bidi="ar-SA"/>
+      </w:rPr>
+    </w:lvl>
+    <w:lvl w:ilvl="2" w:tplc="992A4B32">
+      <w:numFmt w:val="bullet"/>
+      <w:lvlText w:val=""/>
+      <w:lvlJc w:val="left"/>
+      <w:pPr>
+        <w:ind w:left="2310" w:hanging="411"/>
+      </w:pPr>
+      <w:rPr>
+        <w:rFonts w:ascii="Wingdings" w:eastAsia="Wingdings" w:hAnsi="Wingdings" w:cs="Wingdings" w:hint="default"/>
+        <w:w w:val="100"/>
+        <w:sz w:val="22"/>
+        <w:szCs w:val="22"/>
+        <w:lang w:val="hu-HU" w:eastAsia="en-US" w:bidi="ar-SA"/>
+      </w:rPr>
+    </w:lvl>
+    <w:lvl w:ilvl="3" w:tplc="44EC9DB8">
+      <w:numFmt w:val="bullet"/>
+      <w:lvlText w:val="•"/>
+      <w:lvlJc w:val="left"/>
+      <w:pPr>
+        <w:ind w:left="2320" w:hanging="411"/>
+      </w:pPr>
+      <w:rPr>
+        <w:rFonts w:hint="default"/>
+        <w:lang w:val="hu-HU" w:eastAsia="en-US" w:bidi="ar-SA"/>
+      </w:rPr>
+    </w:lvl>
+    <w:lvl w:ilvl="4" w:tplc="41642E80">
+      <w:numFmt w:val="bullet"/>
+      <w:lvlText w:val="•"/>
+      <w:lvlJc w:val="left"/>
+      <w:pPr>
+        <w:ind w:left="3309" w:hanging="411"/>
+      </w:pPr>
+      <w:rPr>
+        <w:rFonts w:hint="default"/>
+        <w:lang w:val="hu-HU" w:eastAsia="en-US" w:bidi="ar-SA"/>
+      </w:rPr>
+    </w:lvl>
+    <w:lvl w:ilvl="5" w:tplc="5622AA1C">
+      <w:numFmt w:val="bullet"/>
+      <w:lvlText w:val="•"/>
+      <w:lvlJc w:val="left"/>
+      <w:pPr>
+        <w:ind w:left="4298" w:hanging="411"/>
+      </w:pPr>
+      <w:rPr>
+        <w:rFonts w:hint="default"/>
+        <w:lang w:val="hu-HU" w:eastAsia="en-US" w:bidi="ar-SA"/>
+      </w:rPr>
+    </w:lvl>
+    <w:lvl w:ilvl="6" w:tplc="891ECE76">
+      <w:numFmt w:val="bullet"/>
+      <w:lvlText w:val="•"/>
+      <w:lvlJc w:val="left"/>
+      <w:pPr>
+        <w:ind w:left="5288" w:hanging="411"/>
+      </w:pPr>
+      <w:rPr>
+        <w:rFonts w:hint="default"/>
+        <w:lang w:val="hu-HU" w:eastAsia="en-US" w:bidi="ar-SA"/>
+      </w:rPr>
+    </w:lvl>
+    <w:lvl w:ilvl="7" w:tplc="1B38B342">
+      <w:numFmt w:val="bullet"/>
+      <w:lvlText w:val="•"/>
+      <w:lvlJc w:val="left"/>
+      <w:pPr>
+        <w:ind w:left="6277" w:hanging="411"/>
+      </w:pPr>
+      <w:rPr>
+        <w:rFonts w:hint="default"/>
+        <w:lang w:val="hu-HU" w:eastAsia="en-US" w:bidi="ar-SA"/>
+      </w:rPr>
+    </w:lvl>
+    <w:lvl w:ilvl="8" w:tplc="99246682">
+      <w:numFmt w:val="bullet"/>
+      <w:lvlText w:val="•"/>
+      <w:lvlJc w:val="left"/>
+      <w:pPr>
+        <w:ind w:left="7267" w:hanging="411"/>
+      </w:pPr>
+      <w:rPr>
+        <w:rFonts w:hint="default"/>
+        <w:lang w:val="hu-HU" w:eastAsia="en-US" w:bidi="ar-SA"/>
+      </w:rPr>
+    </w:lvl>
+  </w:abstractNum>
+  <w:num w:numId="1" w16cid:durableId="867180861">
+    <w:abstractNumId w:val="0"/>
+  </w:num>
+  <w:num w:numId="2" w16cid:durableId="1444954384">
+    <w:abstractNumId w:val="1"/>
+  </w:num>
+  <w:num w:numId="3" w16cid:durableId="1595170841">
+    <w:abstractNumId w:val="2"/>
+  </w:num>
+</w:numbering>
 </file>
 
 <file path=word/styles.xml><?xml version="1.0" encoding="utf-8"?>
@@ -130,7 +2768,7 @@
     <w:lsdException w:name="Closing" w:semiHidden="1" w:unhideWhenUsed="1"/>
     <w:lsdException w:name="Signature" w:semiHidden="1" w:unhideWhenUsed="1"/>
     <w:lsdException w:name="Default Paragraph Font" w:semiHidden="1" w:uiPriority="1" w:unhideWhenUsed="1"/>
-    <w:lsdException w:name="Body Text" w:semiHidden="1" w:unhideWhenUsed="1"/>
+    <w:lsdException w:name="Body Text" w:semiHidden="1" w:uiPriority="1" w:unhideWhenUsed="1" w:qFormat="1"/>
     <w:lsdException w:name="Body Text Indent" w:semiHidden="1" w:unhideWhenUsed="1"/>
     <w:lsdException w:name="List Continue" w:semiHidden="1" w:unhideWhenUsed="1"/>
     <w:lsdException w:name="List Continue 2" w:semiHidden="1" w:unhideWhenUsed="1"/>
@@ -243,7 +2881,7 @@
     <w:lsdException w:name="Medium Shading 2 Accent 1" w:uiPriority="64"/>
     <w:lsdException w:name="Medium List 1 Accent 1" w:uiPriority="65"/>
     <w:lsdException w:name="Revision" w:semiHidden="1"/>
-    <w:lsdException w:name="List Paragraph" w:uiPriority="34" w:qFormat="1"/>
+    <w:lsdException w:name="List Paragraph" w:uiPriority="1" w:qFormat="1"/>
     <w:lsdException w:name="Quote" w:uiPriority="29" w:qFormat="1"/>
     <w:lsdException w:name="Intense Quote" w:uiPriority="30" w:qFormat="1"/>
     <w:lsdException w:name="Medium List 2 Accent 1" w:uiPriority="66"/>
@@ -477,6 +3115,49 @@
       <w:szCs w:val="32"/>
     </w:rPr>
   </w:style>
+  <w:style w:type="paragraph" w:styleId="Cmsor2">
+    <w:name w:val="heading 2"/>
+    <w:basedOn w:val="Norml"/>
+    <w:next w:val="Norml"/>
+    <w:link w:val="Cmsor2Char"/>
+    <w:uiPriority w:val="9"/>
+    <w:unhideWhenUsed/>
+    <w:qFormat/>
+    <w:rsid w:val="00401175"/>
+    <w:pPr>
+      <w:keepNext/>
+      <w:keepLines/>
+      <w:spacing w:before="40"/>
+      <w:outlineLvl w:val="1"/>
+    </w:pPr>
+    <w:rPr>
+      <w:rFonts w:asciiTheme="majorHAnsi" w:eastAsiaTheme="majorEastAsia" w:hAnsiTheme="majorHAnsi" w:cstheme="majorBidi"/>
+      <w:color w:val="2F5496" w:themeColor="accent1" w:themeShade="BF"/>
+      <w:sz w:val="26"/>
+      <w:szCs w:val="26"/>
+    </w:rPr>
+  </w:style>
+  <w:style w:type="paragraph" w:styleId="Cmsor3">
+    <w:name w:val="heading 3"/>
+    <w:basedOn w:val="Norml"/>
+    <w:next w:val="Norml"/>
+    <w:link w:val="Cmsor3Char"/>
+    <w:uiPriority w:val="9"/>
+    <w:semiHidden/>
+    <w:unhideWhenUsed/>
+    <w:qFormat/>
+    <w:rsid w:val="00156B4F"/>
+    <w:pPr>
+      <w:keepNext/>
+      <w:keepLines/>
+      <w:spacing w:before="40"/>
+      <w:outlineLvl w:val="2"/>
+    </w:pPr>
+    <w:rPr>
+      <w:rFonts w:asciiTheme="majorHAnsi" w:eastAsiaTheme="majorEastAsia" w:hAnsiTheme="majorHAnsi" w:cstheme="majorBidi"/>
+      <w:color w:val="1F3763" w:themeColor="accent1" w:themeShade="7F"/>
+    </w:rPr>
+  </w:style>
   <w:style w:type="character" w:default="1" w:styleId="Bekezdsalapbettpusa">
     <w:name w:val="Default Paragraph Font"/>
     <w:uiPriority w:val="1"/>
@@ -517,6 +3198,127 @@
       <w:sz w:val="32"/>
       <w:szCs w:val="32"/>
       <w:lang w:val="en-US"/>
+    </w:rPr>
+  </w:style>
+  <w:style w:type="paragraph" w:styleId="Listaszerbekezds">
+    <w:name w:val="List Paragraph"/>
+    <w:basedOn w:val="Norml"/>
+    <w:uiPriority w:val="1"/>
+    <w:qFormat/>
+    <w:rsid w:val="003C3A96"/>
+    <w:pPr>
+      <w:ind w:left="720"/>
+      <w:contextualSpacing/>
+    </w:pPr>
+  </w:style>
+  <w:style w:type="character" w:customStyle="1" w:styleId="Cmsor2Char">
+    <w:name w:val="Címsor 2 Char"/>
+    <w:basedOn w:val="Bekezdsalapbettpusa"/>
+    <w:link w:val="Cmsor2"/>
+    <w:uiPriority w:val="9"/>
+    <w:rsid w:val="00401175"/>
+    <w:rPr>
+      <w:rFonts w:asciiTheme="majorHAnsi" w:eastAsiaTheme="majorEastAsia" w:hAnsiTheme="majorHAnsi" w:cstheme="majorBidi"/>
+      <w:noProof/>
+      <w:color w:val="2F5496" w:themeColor="accent1" w:themeShade="BF"/>
+      <w:sz w:val="26"/>
+      <w:szCs w:val="26"/>
+      <w:lang w:val="en-US"/>
+    </w:rPr>
+  </w:style>
+  <w:style w:type="character" w:customStyle="1" w:styleId="Cmsor3Char">
+    <w:name w:val="Címsor 3 Char"/>
+    <w:basedOn w:val="Bekezdsalapbettpusa"/>
+    <w:link w:val="Cmsor3"/>
+    <w:uiPriority w:val="9"/>
+    <w:semiHidden/>
+    <w:rsid w:val="00156B4F"/>
+    <w:rPr>
+      <w:rFonts w:asciiTheme="majorHAnsi" w:eastAsiaTheme="majorEastAsia" w:hAnsiTheme="majorHAnsi" w:cstheme="majorBidi"/>
+      <w:noProof/>
+      <w:color w:val="1F3763" w:themeColor="accent1" w:themeShade="7F"/>
+      <w:sz w:val="24"/>
+      <w:szCs w:val="24"/>
+      <w:lang w:val="en-US"/>
+    </w:rPr>
+  </w:style>
+  <w:style w:type="paragraph" w:styleId="Szvegtrzs">
+    <w:name w:val="Body Text"/>
+    <w:basedOn w:val="Norml"/>
+    <w:link w:val="SzvegtrzsChar"/>
+    <w:uiPriority w:val="1"/>
+    <w:qFormat/>
+    <w:rsid w:val="00513EF9"/>
+    <w:pPr>
+      <w:widowControl w:val="0"/>
+      <w:autoSpaceDE w:val="0"/>
+      <w:autoSpaceDN w:val="0"/>
+      <w:spacing w:before="22"/>
+      <w:ind w:left="820" w:hanging="361"/>
+    </w:pPr>
+    <w:rPr>
+      <w:rFonts w:ascii="Calibri" w:eastAsia="Calibri" w:hAnsi="Calibri" w:cs="Calibri"/>
+      <w:noProof w:val="0"/>
+      <w:sz w:val="22"/>
+      <w:szCs w:val="22"/>
+      <w:lang w:val="hu-HU"/>
+    </w:rPr>
+  </w:style>
+  <w:style w:type="character" w:customStyle="1" w:styleId="SzvegtrzsChar">
+    <w:name w:val="Szövegtörzs Char"/>
+    <w:basedOn w:val="Bekezdsalapbettpusa"/>
+    <w:link w:val="Szvegtrzs"/>
+    <w:uiPriority w:val="1"/>
+    <w:rsid w:val="00513EF9"/>
+    <w:rPr>
+      <w:rFonts w:ascii="Calibri" w:eastAsia="Calibri" w:hAnsi="Calibri" w:cs="Calibri"/>
+    </w:rPr>
+  </w:style>
+  <w:style w:type="table" w:customStyle="1" w:styleId="TableNormal">
+    <w:name w:val="Table Normal"/>
+    <w:uiPriority w:val="2"/>
+    <w:semiHidden/>
+    <w:unhideWhenUsed/>
+    <w:qFormat/>
+    <w:rsid w:val="00565BB9"/>
+    <w:pPr>
+      <w:widowControl w:val="0"/>
+      <w:autoSpaceDE w:val="0"/>
+      <w:autoSpaceDN w:val="0"/>
+      <w:spacing w:after="0" w:line="240" w:lineRule="auto"/>
+    </w:pPr>
+    <w:rPr>
+      <w:lang w:val="en-US"/>
+    </w:rPr>
+    <w:tblPr>
+      <w:tblInd w:w="0" w:type="dxa"/>
+      <w:tblCellMar>
+        <w:top w:w="0" w:type="dxa"/>
+        <w:left w:w="0" w:type="dxa"/>
+        <w:bottom w:w="0" w:type="dxa"/>
+        <w:right w:w="0" w:type="dxa"/>
+      </w:tblCellMar>
+    </w:tblPr>
+  </w:style>
+  <w:style w:type="paragraph" w:customStyle="1" w:styleId="TableParagraph">
+    <w:name w:val="Table Paragraph"/>
+    <w:basedOn w:val="Norml"/>
+    <w:uiPriority w:val="1"/>
+    <w:qFormat/>
+    <w:rsid w:val="00565BB9"/>
+    <w:pPr>
+      <w:widowControl w:val="0"/>
+      <w:autoSpaceDE w:val="0"/>
+      <w:autoSpaceDN w:val="0"/>
+      <w:spacing w:line="248" w:lineRule="exact"/>
+      <w:ind w:left="107"/>
+    </w:pPr>
+    <w:rPr>
+      <w:rFonts w:ascii="Calibri" w:eastAsia="Calibri" w:hAnsi="Calibri" w:cs="Calibri"/>
+      <w:noProof w:val="0"/>
+      <w:sz w:val="22"/>
+      <w:szCs w:val="22"/>
+      <w:lang w:val="hu-HU"/>
     </w:rPr>
   </w:style>
 </w:styles>

</xml_diff>